<commit_message>
added versions of YelpCamp and rectified some previous codes.
</commit_message>
<xml_diff>
--- a/Material/front-end.docx
+++ b/Material/front-end.docx
@@ -124,7 +124,15 @@
         </w:numPr>
       </w:pPr>
       <w:r>
-        <w:t>Avoid &lt;br&gt; tags.</w:t>
+        <w:t>Avoid &lt;</w:t>
+      </w:r>
+      <w:proofErr w:type="spellStart"/>
+      <w:r>
+        <w:t>br</w:t>
+      </w:r>
+      <w:proofErr w:type="spellEnd"/>
+      <w:r>
+        <w:t>&gt; tags.</w:t>
       </w:r>
     </w:p>
     <w:p>
@@ -157,14 +165,27 @@
         </w:numPr>
       </w:pPr>
       <w:r>
-        <w:t>For setting background image, refer to Purrfect Match in Bootstrap. We have to set html’s height as 100% so that body takes up the entire screen. Also</w:t>
+        <w:t xml:space="preserve">For setting background image, refer to </w:t>
+      </w:r>
+      <w:proofErr w:type="spellStart"/>
+      <w:r>
+        <w:t>Purrfect</w:t>
+      </w:r>
+      <w:proofErr w:type="spellEnd"/>
+      <w:r>
+        <w:t xml:space="preserve"> Match in Bootstrap. We have to set html’s height as 100% so that body takes up the entire screen. Also</w:t>
       </w:r>
       <w:r>
         <w:t>,</w:t>
       </w:r>
       <w:r>
-        <w:t xml:space="preserve"> background-size: cover and background-position: center</w:t>
-      </w:r>
+        <w:t xml:space="preserve"> background-size: cover and background-position: </w:t>
+      </w:r>
+      <w:proofErr w:type="spellStart"/>
+      <w:r>
+        <w:t>center</w:t>
+      </w:r>
+      <w:proofErr w:type="spellEnd"/>
       <w:r>
         <w:t>.</w:t>
       </w:r>
@@ -178,23 +199,16 @@
         </w:numPr>
       </w:pPr>
       <w:r>
-        <w:t>P</w:t>
-      </w:r>
-      <w:r>
-        <w:t>adding</w:t>
-      </w:r>
-      <w:r>
-        <w:t xml:space="preserve"> and margin</w:t>
-      </w:r>
-      <w:r>
-        <w:t xml:space="preserve"> when used as a percentage, is always based </w:t>
-      </w:r>
-      <w:r>
-        <w:t>on</w:t>
-      </w:r>
-      <w:r>
-        <w:t xml:space="preserve"> the width of the parent element.</w:t>
-      </w:r>
+        <w:t xml:space="preserve">Dealing with different image sizes: </w:t>
+      </w:r>
+      <w:hyperlink r:id="rId8" w:history="1">
+        <w:r>
+          <w:rPr>
+            <w:rStyle w:val="Hyperlink"/>
+          </w:rPr>
+          <w:t>https://www.udemy.com/course/the-web-developer-bootcamp/learn/lecture/5102522#questions/5506894</w:t>
+        </w:r>
+      </w:hyperlink>
     </w:p>
     <w:p>
       <w:pPr>
@@ -205,25 +219,22 @@
         </w:numPr>
       </w:pPr>
       <w:r>
-        <w:t>When you specify the height</w:t>
-      </w:r>
-      <w:r>
-        <w:t>,</w:t>
-      </w:r>
-      <w:r>
-        <w:t xml:space="preserve"> width</w:t>
-      </w:r>
-      <w:r>
-        <w:t>, font-size</w:t>
-      </w:r>
-      <w:r>
-        <w:t xml:space="preserve"> as a percentage, that's a percentage with respect to the element's parent</w:t>
-      </w:r>
-      <w:r>
-        <w:t xml:space="preserve"> (container)</w:t>
-      </w:r>
-      <w:r>
-        <w:t>.</w:t>
+        <w:t>P</w:t>
+      </w:r>
+      <w:r>
+        <w:t>adding</w:t>
+      </w:r>
+      <w:r>
+        <w:t xml:space="preserve"> and margin</w:t>
+      </w:r>
+      <w:r>
+        <w:t xml:space="preserve"> when used as a percentage, is always based </w:t>
+      </w:r>
+      <w:r>
+        <w:t>on</w:t>
+      </w:r>
+      <w:r>
+        <w:t xml:space="preserve"> the width of the parent element.</w:t>
       </w:r>
     </w:p>
     <w:p>
@@ -235,7 +246,25 @@
         </w:numPr>
       </w:pPr>
       <w:r>
-        <w:t>If you want your bootstrap styled website to be responsive on mobile then be sure to add the following meta tag to your &lt;head&gt; element, above the &lt;title&gt; tag: &lt;meta name="viewport" content="width=device-width, initial-scale=1"&gt;</w:t>
+        <w:t>When you specify the height</w:t>
+      </w:r>
+      <w:r>
+        <w:t>,</w:t>
+      </w:r>
+      <w:r>
+        <w:t xml:space="preserve"> width</w:t>
+      </w:r>
+      <w:r>
+        <w:t>, font-size</w:t>
+      </w:r>
+      <w:r>
+        <w:t xml:space="preserve"> as a percentage, that's a percentage with respect to the element's parent</w:t>
+      </w:r>
+      <w:r>
+        <w:t xml:space="preserve"> (container)</w:t>
+      </w:r>
+      <w:r>
+        <w:t>.</w:t>
       </w:r>
     </w:p>
     <w:p>
@@ -247,10 +276,38 @@
         </w:numPr>
       </w:pPr>
       <w:r>
+        <w:t>If you want your bootstrap styled website to be responsive on mobile then be sure to add the following meta tag to your &lt;head&gt; element, above the &lt;title&gt; tag: &lt;meta name="viewport" content="width=device-width, initial-scale=1"&gt;</w:t>
+      </w:r>
+    </w:p>
+    <w:p>
+      <w:pPr>
+        <w:pStyle w:val="ListParagraph"/>
+        <w:numPr>
+          <w:ilvl w:val="0"/>
+          <w:numId w:val="5"/>
+        </w:numPr>
+      </w:pPr>
+      <w:r>
         <w:t xml:space="preserve">Pattern Project: </w:t>
       </w:r>
       <w:r>
-        <w:t xml:space="preserve">In bootstrap the classes col-lg-someNumber </w:t>
+        <w:t>In bootstrap the classes col-</w:t>
+      </w:r>
+      <w:proofErr w:type="spellStart"/>
+      <w:r>
+        <w:t>lg</w:t>
+      </w:r>
+      <w:proofErr w:type="spellEnd"/>
+      <w:r>
+        <w:t>-</w:t>
+      </w:r>
+      <w:proofErr w:type="spellStart"/>
+      <w:r>
+        <w:t>someNumber</w:t>
+      </w:r>
+      <w:proofErr w:type="spellEnd"/>
+      <w:r>
+        <w:t xml:space="preserve"> </w:t>
       </w:r>
       <w:r>
         <w:t xml:space="preserve">for example, </w:t>
@@ -279,11 +336,16 @@
           <w:numId w:val="5"/>
         </w:numPr>
       </w:pPr>
+      <w:proofErr w:type="gramStart"/>
       <w:r>
         <w:t>.</w:t>
       </w:r>
       <w:r>
-        <w:t>row defines default left/right margin of -15px (negative).</w:t>
+        <w:t>row</w:t>
+      </w:r>
+      <w:proofErr w:type="gramEnd"/>
+      <w:r>
+        <w:t xml:space="preserve"> defines default left/right margin of -15px (negative).</w:t>
       </w:r>
     </w:p>
     <w:p>
@@ -294,11 +356,16 @@
           <w:numId w:val="5"/>
         </w:numPr>
       </w:pPr>
+      <w:proofErr w:type="gramStart"/>
       <w:r>
         <w:t>.</w:t>
       </w:r>
       <w:r>
-        <w:t>col defines default left/right padding of 15px</w:t>
+        <w:t>col</w:t>
+      </w:r>
+      <w:proofErr w:type="gramEnd"/>
+      <w:r>
+        <w:t xml:space="preserve"> defines default left/right padding of 15px</w:t>
       </w:r>
       <w:r>
         <w:t>.</w:t>
@@ -349,13 +416,21 @@
         </w:numPr>
       </w:pPr>
       <w:r>
-        <w:t>An element's bottom margin and it</w:t>
+        <w:t xml:space="preserve">An element's bottom margin and </w:t>
+      </w:r>
+      <w:proofErr w:type="gramStart"/>
+      <w:r>
+        <w:t>it</w:t>
       </w:r>
       <w:r>
         <w:t>’</w:t>
       </w:r>
       <w:r>
-        <w:t>s next elements top margins are collapsed.</w:t>
+        <w:t>s</w:t>
+      </w:r>
+      <w:proofErr w:type="gramEnd"/>
+      <w:r>
+        <w:t xml:space="preserve"> next elements top margins are collapsed.</w:t>
       </w:r>
       <w:r>
         <w:t xml:space="preserve"> Lefts and right don’t.</w:t>
@@ -369,7 +444,7 @@
           <w:numId w:val="5"/>
         </w:numPr>
       </w:pPr>
-      <w:hyperlink r:id="rId8" w:history="1">
+      <w:hyperlink r:id="rId9" w:history="1">
         <w:r>
           <w:rPr>
             <w:rStyle w:val="Hyperlink"/>
@@ -394,7 +469,7 @@
       <w:r>
         <w:t xml:space="preserve">Generic fonts: </w:t>
       </w:r>
-      <w:hyperlink r:id="rId9" w:anchor="questions/12455572" w:history="1">
+      <w:hyperlink r:id="rId10" w:anchor="questions/12455572" w:history="1">
         <w:r>
           <w:rPr>
             <w:rStyle w:val="Hyperlink"/>
@@ -411,7 +486,7 @@
           <w:numId w:val="5"/>
         </w:numPr>
       </w:pPr>
-      <w:hyperlink r:id="rId10" w:history="1">
+      <w:hyperlink r:id="rId11" w:history="1">
         <w:r>
           <w:rPr>
             <w:rStyle w:val="Hyperlink"/>
@@ -437,7 +512,7 @@
           <w:numId w:val="5"/>
         </w:numPr>
       </w:pPr>
-      <w:hyperlink r:id="rId11" w:history="1">
+      <w:hyperlink r:id="rId12" w:history="1">
         <w:r>
           <w:rPr>
             <w:rStyle w:val="Hyperlink"/>
@@ -469,8 +544,13 @@
           <w:numId w:val="5"/>
         </w:numPr>
       </w:pPr>
-      <w:r>
-        <w:t>Todo list project after jQuery</w:t>
+      <w:proofErr w:type="spellStart"/>
+      <w:r>
+        <w:t>Todo</w:t>
+      </w:r>
+      <w:proofErr w:type="spellEnd"/>
+      <w:r>
+        <w:t xml:space="preserve"> list project after jQuery</w:t>
       </w:r>
       <w:r>
         <w:t>-</w:t>
@@ -560,6 +640,7 @@
         </w:numPr>
       </w:pPr>
       <w:r>
+        <w:lastRenderedPageBreak/>
         <w:t>Specificity, least to highest. (most popular)</w:t>
       </w:r>
     </w:p>
@@ -572,7 +653,15 @@
         </w:numPr>
       </w:pPr>
       <w:r>
-        <w:t>We can align icons (here trash) using text-align as the icons are unicode.</w:t>
+        <w:t xml:space="preserve">We can align icons (here trash) using text-align as the icons are </w:t>
+      </w:r>
+      <w:proofErr w:type="spellStart"/>
+      <w:r>
+        <w:t>unicode</w:t>
+      </w:r>
+      <w:proofErr w:type="spellEnd"/>
+      <w:r>
+        <w:t>.</w:t>
       </w:r>
     </w:p>
     <w:p>
@@ -584,7 +673,6 @@
         </w:numPr>
       </w:pPr>
       <w:r>
-        <w:lastRenderedPageBreak/>
         <w:t>For event listeners (JS/jQuery), better to define the function inside the parameters that defining separately and then passing function name.</w:t>
       </w:r>
     </w:p>
@@ -596,7 +684,7 @@
           <w:numId w:val="5"/>
         </w:numPr>
       </w:pPr>
-      <w:hyperlink r:id="rId12" w:history="1">
+      <w:hyperlink r:id="rId13" w:history="1">
         <w:r>
           <w:rPr>
             <w:rStyle w:val="Hyperlink"/>
@@ -605,7 +693,15 @@
         </w:r>
       </w:hyperlink>
       <w:r>
-        <w:t xml:space="preserve"> for beautiful CSS color gradients.</w:t>
+        <w:t xml:space="preserve"> for beautiful CSS </w:t>
+      </w:r>
+      <w:proofErr w:type="spellStart"/>
+      <w:r>
+        <w:t>color</w:t>
+      </w:r>
+      <w:proofErr w:type="spellEnd"/>
+      <w:r>
+        <w:t xml:space="preserve"> gradients.</w:t>
       </w:r>
     </w:p>
     <w:p>
@@ -657,8 +753,21 @@
           <w:numId w:val="26"/>
         </w:numPr>
       </w:pPr>
-      <w:r>
-        <w:t>div.container.text-center will make a div with classes container and text-center.</w:t>
+      <w:proofErr w:type="spellStart"/>
+      <w:r>
+        <w:t>div.container.text-center</w:t>
+      </w:r>
+      <w:proofErr w:type="spellEnd"/>
+      <w:r>
+        <w:t xml:space="preserve"> will make a div with classes container and text-</w:t>
+      </w:r>
+      <w:proofErr w:type="spellStart"/>
+      <w:r>
+        <w:t>center</w:t>
+      </w:r>
+      <w:proofErr w:type="spellEnd"/>
+      <w:r>
+        <w:t>.</w:t>
       </w:r>
     </w:p>
     <w:p>
@@ -669,8 +778,13 @@
           <w:numId w:val="26"/>
         </w:numPr>
       </w:pPr>
-      <w:r>
-        <w:t>Alt+Click for multiple cursors.</w:t>
+      <w:proofErr w:type="spellStart"/>
+      <w:r>
+        <w:t>Alt+Click</w:t>
+      </w:r>
+      <w:proofErr w:type="spellEnd"/>
+      <w:r>
+        <w:t xml:space="preserve"> for multiple cursors.</w:t>
       </w:r>
     </w:p>
     <w:p>
@@ -681,8 +795,13 @@
           <w:numId w:val="26"/>
         </w:numPr>
       </w:pPr>
-      <w:r>
-        <w:t>Ctrl+d for copy pasting the current line or the selected lines.</w:t>
+      <w:proofErr w:type="spellStart"/>
+      <w:r>
+        <w:t>Ctrl+d</w:t>
+      </w:r>
+      <w:proofErr w:type="spellEnd"/>
+      <w:r>
+        <w:t xml:space="preserve"> for copy pasting the current line or the selected lines.</w:t>
       </w:r>
     </w:p>
     <w:p>
@@ -694,7 +813,15 @@
         </w:numPr>
       </w:pPr>
       <w:r>
-        <w:t>li*5 to get 5 lis.</w:t>
+        <w:t xml:space="preserve">li*5 to get 5 </w:t>
+      </w:r>
+      <w:proofErr w:type="spellStart"/>
+      <w:r>
+        <w:t>lis</w:t>
+      </w:r>
+      <w:proofErr w:type="spellEnd"/>
+      <w:r>
+        <w:t>.</w:t>
       </w:r>
     </w:p>
     <w:p>
@@ -776,8 +903,13 @@
         </w:numPr>
       </w:pPr>
       <w:r>
-        <w:t>MDN HTML elements reference to find all the elements that can be used like body, h1, p..</w:t>
-      </w:r>
+        <w:t xml:space="preserve">MDN HTML elements reference to find all the elements that can be used like body, h1, </w:t>
+      </w:r>
+      <w:proofErr w:type="gramStart"/>
+      <w:r>
+        <w:t>p..</w:t>
+      </w:r>
+      <w:proofErr w:type="gramEnd"/>
     </w:p>
     <w:p>
       <w:pPr>
@@ -800,7 +932,15 @@
         </w:numPr>
       </w:pPr>
       <w:r>
-        <w:t>Headings, paragraphs are block-level elements. Not inline (unlike bold). So each heading (h1, h2,..) or paragraph take a separate line.</w:t>
+        <w:t>Headings, paragraphs are block-level elements. Not inline (unlike bold). So each heading (h1, h</w:t>
+      </w:r>
+      <w:proofErr w:type="gramStart"/>
+      <w:r>
+        <w:t>2,..</w:t>
+      </w:r>
+      <w:proofErr w:type="gramEnd"/>
+      <w:r>
+        <w:t>) or paragraph take a separate line.</w:t>
       </w:r>
     </w:p>
     <w:p>
@@ -811,8 +951,13 @@
           <w:numId w:val="2"/>
         </w:numPr>
       </w:pPr>
-      <w:r>
-        <w:t>Em &gt; italic</w:t>
+      <w:proofErr w:type="spellStart"/>
+      <w:r>
+        <w:t>Em</w:t>
+      </w:r>
+      <w:proofErr w:type="spellEnd"/>
+      <w:r>
+        <w:t xml:space="preserve"> &gt; italic</w:t>
       </w:r>
       <w:r>
         <w:t xml:space="preserve"> (emphasis is meaningful)</w:t>
@@ -847,8 +992,13 @@
           <w:numId w:val="2"/>
         </w:numPr>
       </w:pPr>
-      <w:r>
-        <w:t>Divs and Spans</w:t>
+      <w:proofErr w:type="spellStart"/>
+      <w:r>
+        <w:t>Divs</w:t>
+      </w:r>
+      <w:proofErr w:type="spellEnd"/>
+      <w:r>
+        <w:t xml:space="preserve"> and Spans</w:t>
       </w:r>
       <w:r>
         <w:t xml:space="preserve"> are generic containers</w:t>
@@ -865,8 +1015,13 @@
           <w:numId w:val="2"/>
         </w:numPr>
       </w:pPr>
-      <w:r>
-        <w:t>Divs groups things together (for example, group images, texts and have a box around them)</w:t>
+      <w:proofErr w:type="spellStart"/>
+      <w:r>
+        <w:t>Divs</w:t>
+      </w:r>
+      <w:proofErr w:type="spellEnd"/>
+      <w:r>
+        <w:t xml:space="preserve"> groups things together (for example, group images, texts and have a box around them)</w:t>
       </w:r>
     </w:p>
     <w:p>
@@ -878,7 +1033,15 @@
         </w:numPr>
       </w:pPr>
       <w:r>
-        <w:t>But Divs are block level unlike Spans. So span groups inline.</w:t>
+        <w:t xml:space="preserve">But </w:t>
+      </w:r>
+      <w:proofErr w:type="spellStart"/>
+      <w:r>
+        <w:t>Divs</w:t>
+      </w:r>
+      <w:proofErr w:type="spellEnd"/>
+      <w:r>
+        <w:t xml:space="preserve"> are block level unlike Spans. So span groups inline.</w:t>
       </w:r>
     </w:p>
     <w:p>
@@ -907,7 +1070,7 @@
       <w:r>
         <w:t xml:space="preserve">Anchor tag is inline. Also, when mentioning a site, mention explicitly (including protocol (HTTP)). For example, </w:t>
       </w:r>
-      <w:hyperlink r:id="rId13" w:history="1">
+      <w:hyperlink r:id="rId14" w:history="1">
         <w:r>
           <w:rPr>
             <w:rStyle w:val="Hyperlink"/>
@@ -918,7 +1081,7 @@
       <w:r>
         <w:t xml:space="preserve"> instead of </w:t>
       </w:r>
-      <w:hyperlink r:id="rId14" w:history="1">
+      <w:hyperlink r:id="rId15" w:history="1">
         <w:r>
           <w:rPr>
             <w:rStyle w:val="Hyperlink"/>
@@ -938,8 +1101,13 @@
           <w:numId w:val="2"/>
         </w:numPr>
       </w:pPr>
-      <w:r>
-        <w:t>Imgur to store images online which can be used in HTML file.</w:t>
+      <w:proofErr w:type="spellStart"/>
+      <w:r>
+        <w:t>Imgur</w:t>
+      </w:r>
+      <w:proofErr w:type="spellEnd"/>
+      <w:r>
+        <w:t xml:space="preserve"> to store images online which can be used in HTML file.</w:t>
       </w:r>
     </w:p>
     <w:p>
@@ -951,13 +1119,82 @@
         </w:numPr>
       </w:pPr>
       <w:r>
-        <w:t>Tables, use &lt;thead&gt;..&lt;/thead&gt; and &lt;tbody&gt;..&lt;/tbody&gt; to separate headings and rows of a table</w:t>
+        <w:t>Tables, use &lt;</w:t>
+      </w:r>
+      <w:proofErr w:type="spellStart"/>
+      <w:r>
+        <w:t>thead</w:t>
+      </w:r>
+      <w:proofErr w:type="spellEnd"/>
+      <w:proofErr w:type="gramStart"/>
+      <w:r>
+        <w:t>&gt;..</w:t>
+      </w:r>
+      <w:proofErr w:type="gramEnd"/>
+      <w:r>
+        <w:t>&lt;/</w:t>
+      </w:r>
+      <w:proofErr w:type="spellStart"/>
+      <w:r>
+        <w:t>thead</w:t>
+      </w:r>
+      <w:proofErr w:type="spellEnd"/>
+      <w:r>
+        <w:t>&gt; and &lt;</w:t>
+      </w:r>
+      <w:proofErr w:type="spellStart"/>
+      <w:r>
+        <w:t>tbody</w:t>
+      </w:r>
+      <w:proofErr w:type="spellEnd"/>
+      <w:r>
+        <w:t>&gt;..&lt;/</w:t>
+      </w:r>
+      <w:proofErr w:type="spellStart"/>
+      <w:r>
+        <w:t>tbody</w:t>
+      </w:r>
+      <w:proofErr w:type="spellEnd"/>
+      <w:r>
+        <w:t>&gt; to separate headings and rows of a table</w:t>
       </w:r>
       <w:r>
         <w:t xml:space="preserve"> so that search engine understands. It doesn’t change anything visually</w:t>
       </w:r>
       <w:r>
-        <w:t>. &lt;tr&gt;..&lt;/tr&gt; denotes a row and &lt;th&gt;..&lt;/th&gt; represents table heading. Table data &lt;td&gt;..&lt;/td&gt; is for columns in a row.</w:t>
+        <w:t>. &lt;tr</w:t>
+      </w:r>
+      <w:proofErr w:type="gramStart"/>
+      <w:r>
+        <w:t>&gt;..</w:t>
+      </w:r>
+      <w:proofErr w:type="gramEnd"/>
+      <w:r>
+        <w:t>&lt;/tr&gt; denotes a row and &lt;</w:t>
+      </w:r>
+      <w:proofErr w:type="spellStart"/>
+      <w:r>
+        <w:t>th</w:t>
+      </w:r>
+      <w:proofErr w:type="spellEnd"/>
+      <w:r>
+        <w:t>&gt;..&lt;/</w:t>
+      </w:r>
+      <w:proofErr w:type="spellStart"/>
+      <w:r>
+        <w:t>th</w:t>
+      </w:r>
+      <w:proofErr w:type="spellEnd"/>
+      <w:r>
+        <w:t>&gt; represents table heading. Table data &lt;td</w:t>
+      </w:r>
+      <w:proofErr w:type="gramStart"/>
+      <w:r>
+        <w:t>&gt;..</w:t>
+      </w:r>
+      <w:proofErr w:type="gramEnd"/>
+      <w:r>
+        <w:t>&lt;/td&gt; is for columns in a row.</w:t>
       </w:r>
     </w:p>
     <w:p>
@@ -1053,6 +1290,7 @@
         </w:numPr>
       </w:pPr>
       <w:r>
+        <w:lastRenderedPageBreak/>
         <w:t>Labels are important for visually impaired people. It tells what each part of the form corresponds to. Input can be nested inside lab</w:t>
       </w:r>
       <w:r>
@@ -1074,7 +1312,6 @@
         </w:numPr>
       </w:pPr>
       <w:r>
-        <w:lastRenderedPageBreak/>
         <w:t xml:space="preserve">Validation- </w:t>
       </w:r>
       <w:r>
@@ -1092,11 +1329,24 @@
           <w:numId w:val="2"/>
         </w:numPr>
       </w:pPr>
+      <w:proofErr w:type="spellStart"/>
       <w:r>
         <w:t>M</w:t>
       </w:r>
       <w:r>
-        <w:t>inlength and maxlength attributes to use for the input validation has less browser support than the pattern attribute.</w:t>
+        <w:t>inlength</w:t>
+      </w:r>
+      <w:proofErr w:type="spellEnd"/>
+      <w:r>
+        <w:t xml:space="preserve"> and </w:t>
+      </w:r>
+      <w:proofErr w:type="spellStart"/>
+      <w:r>
+        <w:t>maxlength</w:t>
+      </w:r>
+      <w:proofErr w:type="spellEnd"/>
+      <w:r>
+        <w:t xml:space="preserve"> attributes to use for the input validation has less browser support than the pattern attribute.</w:t>
       </w:r>
     </w:p>
     <w:p>
@@ -1119,7 +1369,7 @@
           <w:numId w:val="2"/>
         </w:numPr>
       </w:pPr>
-      <w:hyperlink r:id="rId15" w:history="1">
+      <w:hyperlink r:id="rId16" w:history="1">
         <w:r>
           <w:rPr>
             <w:rStyle w:val="Hyperlink"/>
@@ -1128,7 +1378,15 @@
         </w:r>
       </w:hyperlink>
       <w:r>
-        <w:t xml:space="preserve"> (Markup validation service)</w:t>
+        <w:t xml:space="preserve"> (</w:t>
+      </w:r>
+      <w:proofErr w:type="spellStart"/>
+      <w:r>
+        <w:t>Markup</w:t>
+      </w:r>
+      <w:proofErr w:type="spellEnd"/>
+      <w:r>
+        <w:t xml:space="preserve"> validation service)</w:t>
       </w:r>
     </w:p>
     <w:p>
@@ -1190,8 +1448,13 @@
           <w:numId w:val="2"/>
         </w:numPr>
       </w:pPr>
-      <w:r>
-        <w:t>Textarea element is different from input type text. It lets us choose size of textbox.</w:t>
+      <w:proofErr w:type="spellStart"/>
+      <w:r>
+        <w:t>Textarea</w:t>
+      </w:r>
+      <w:proofErr w:type="spellEnd"/>
+      <w:r>
+        <w:t xml:space="preserve"> element is different from input type text. It lets us choose size of textbox.</w:t>
       </w:r>
     </w:p>
     <w:p>
@@ -1284,8 +1547,13 @@
           <w:numId w:val="7"/>
         </w:numPr>
       </w:pPr>
-      <w:r>
-        <w:t xml:space="preserve">Colors are </w:t>
+      <w:proofErr w:type="spellStart"/>
+      <w:r>
+        <w:t>Colors</w:t>
+      </w:r>
+      <w:proofErr w:type="spellEnd"/>
+      <w:r>
+        <w:t xml:space="preserve"> are </w:t>
       </w:r>
     </w:p>
     <w:p>
@@ -1299,7 +1567,7 @@
       <w:r>
         <w:t xml:space="preserve">6 digits hexadecimal (RGB). Use </w:t>
       </w:r>
-      <w:hyperlink r:id="rId16" w:history="1">
+      <w:hyperlink r:id="rId17" w:history="1">
         <w:r>
           <w:rPr>
             <w:rStyle w:val="Hyperlink"/>
@@ -1317,7 +1585,41 @@
         </w:numPr>
       </w:pPr>
       <w:r>
-        <w:t>Or represented as rgb(rval, gval, bval) where each ranges from 0 to 255.</w:t>
+        <w:t xml:space="preserve">Or represented as </w:t>
+      </w:r>
+      <w:proofErr w:type="spellStart"/>
+      <w:proofErr w:type="gramStart"/>
+      <w:r>
+        <w:t>rgb</w:t>
+      </w:r>
+      <w:proofErr w:type="spellEnd"/>
+      <w:r>
+        <w:t>(</w:t>
+      </w:r>
+      <w:proofErr w:type="spellStart"/>
+      <w:proofErr w:type="gramEnd"/>
+      <w:r>
+        <w:t>rval</w:t>
+      </w:r>
+      <w:proofErr w:type="spellEnd"/>
+      <w:r>
+        <w:t xml:space="preserve">, </w:t>
+      </w:r>
+      <w:proofErr w:type="spellStart"/>
+      <w:r>
+        <w:t>gval</w:t>
+      </w:r>
+      <w:proofErr w:type="spellEnd"/>
+      <w:r>
+        <w:t xml:space="preserve">, </w:t>
+      </w:r>
+      <w:proofErr w:type="spellStart"/>
+      <w:r>
+        <w:t>bval</w:t>
+      </w:r>
+      <w:proofErr w:type="spellEnd"/>
+      <w:r>
+        <w:t>) where each ranges from 0 to 255.</w:t>
       </w:r>
     </w:p>
     <w:p>
@@ -1328,8 +1630,39 @@
           <w:numId w:val="7"/>
         </w:numPr>
       </w:pPr>
-      <w:r>
-        <w:t>Rgba(rval, gval, bval, alpha) where alpha</w:t>
+      <w:proofErr w:type="spellStart"/>
+      <w:proofErr w:type="gramStart"/>
+      <w:r>
+        <w:t>Rgba</w:t>
+      </w:r>
+      <w:proofErr w:type="spellEnd"/>
+      <w:r>
+        <w:t>(</w:t>
+      </w:r>
+      <w:proofErr w:type="spellStart"/>
+      <w:proofErr w:type="gramEnd"/>
+      <w:r>
+        <w:t>rval</w:t>
+      </w:r>
+      <w:proofErr w:type="spellEnd"/>
+      <w:r>
+        <w:t xml:space="preserve">, </w:t>
+      </w:r>
+      <w:proofErr w:type="spellStart"/>
+      <w:r>
+        <w:t>gval</w:t>
+      </w:r>
+      <w:proofErr w:type="spellEnd"/>
+      <w:r>
+        <w:t xml:space="preserve">, </w:t>
+      </w:r>
+      <w:proofErr w:type="spellStart"/>
+      <w:r>
+        <w:t>bval</w:t>
+      </w:r>
+      <w:proofErr w:type="spellEnd"/>
+      <w:r>
+        <w:t>, alpha) where alpha</w:t>
       </w:r>
       <w:r>
         <w:t xml:space="preserve"> (0.0-1.0)</w:t>
@@ -1347,7 +1680,15 @@
         </w:numPr>
       </w:pPr>
       <w:r>
-        <w:t>Background can be a color or image (set background-repeat to no if you don’t want the image to be tiled, and set background-size to cover if you want to stretch the image the entire screen).</w:t>
+        <w:t xml:space="preserve">Background can be a </w:t>
+      </w:r>
+      <w:proofErr w:type="spellStart"/>
+      <w:r>
+        <w:t>color</w:t>
+      </w:r>
+      <w:proofErr w:type="spellEnd"/>
+      <w:r>
+        <w:t xml:space="preserve"> or image (set background-repeat to no if you don’t want the image to be tiled, and set background-size to cover if you want to stretch the image the entire screen).</w:t>
       </w:r>
     </w:p>
     <w:p>
@@ -1362,7 +1703,15 @@
         <w:t xml:space="preserve">Border: width, </w:t>
       </w:r>
       <w:r>
-        <w:t>style, color.</w:t>
+        <w:t xml:space="preserve">style, </w:t>
+      </w:r>
+      <w:proofErr w:type="spellStart"/>
+      <w:r>
+        <w:t>color</w:t>
+      </w:r>
+      <w:proofErr w:type="spellEnd"/>
+      <w:r>
+        <w:t>.</w:t>
       </w:r>
     </w:p>
     <w:p>
@@ -1520,7 +1869,15 @@
         <w:t xml:space="preserve"> with class “bolded”</w:t>
       </w:r>
       <w:r>
-        <w:t xml:space="preserve"> inside &lt;li&gt;..&lt;/li&gt; only.</w:t>
+        <w:t xml:space="preserve"> inside &lt;li</w:t>
+      </w:r>
+      <w:proofErr w:type="gramStart"/>
+      <w:r>
+        <w:t>&gt;..</w:t>
+      </w:r>
+      <w:proofErr w:type="gramEnd"/>
+      <w:r>
+        <w:t>&lt;/li&gt; only.</w:t>
       </w:r>
     </w:p>
     <w:p>
@@ -1556,6 +1913,8 @@
         </w:rPr>
         <w:t> </w:t>
       </w:r>
+      <w:proofErr w:type="spellStart"/>
+      <w:proofErr w:type="gramStart"/>
       <w:r>
         <w:rPr>
           <w:rFonts w:ascii="Consolas" w:eastAsia="Times New Roman" w:hAnsi="Consolas" w:cs="Times New Roman"/>
@@ -1576,6 +1935,8 @@
         </w:rPr>
         <w:t>.bolded</w:t>
       </w:r>
+      <w:proofErr w:type="spellEnd"/>
+      <w:proofErr w:type="gramEnd"/>
       <w:r>
         <w:rPr>
           <w:rFonts w:ascii="Consolas" w:eastAsia="Times New Roman" w:hAnsi="Consolas" w:cs="Times New Roman"/>
@@ -1610,6 +1971,7 @@
         </w:rPr>
         <w:t>    </w:t>
       </w:r>
+      <w:proofErr w:type="spellStart"/>
       <w:r>
         <w:rPr>
           <w:rFonts w:ascii="Consolas" w:eastAsia="Times New Roman" w:hAnsi="Consolas" w:cs="Times New Roman"/>
@@ -1620,6 +1982,7 @@
         </w:rPr>
         <w:t>color</w:t>
       </w:r>
+      <w:proofErr w:type="spellEnd"/>
       <w:r>
         <w:rPr>
           <w:rFonts w:ascii="Consolas" w:eastAsia="Times New Roman" w:hAnsi="Consolas" w:cs="Times New Roman"/>
@@ -1732,6 +2095,7 @@
         </w:rPr>
         <w:t> + </w:t>
       </w:r>
+      <w:proofErr w:type="gramStart"/>
       <w:r>
         <w:rPr>
           <w:rFonts w:ascii="Consolas" w:eastAsia="Times New Roman" w:hAnsi="Consolas" w:cs="Times New Roman"/>
@@ -1752,6 +2116,7 @@
         </w:rPr>
         <w:t>{</w:t>
       </w:r>
+      <w:proofErr w:type="gramEnd"/>
     </w:p>
     <w:p>
       <w:pPr>
@@ -1902,8 +2267,13 @@
         </w:numPr>
       </w:pPr>
       <w:r>
-        <w:t>input[type=”text”]{</w:t>
-      </w:r>
+        <w:t>input[type=”text</w:t>
+      </w:r>
+      <w:proofErr w:type="gramStart"/>
+      <w:r>
+        <w:t>”]{</w:t>
+      </w:r>
+      <w:proofErr w:type="gramEnd"/>
     </w:p>
     <w:p>
       <w:pPr>
@@ -1926,6 +2296,7 @@
         </w:numPr>
       </w:pPr>
       <w:r>
+        <w:lastRenderedPageBreak/>
         <w:t>}</w:t>
       </w:r>
     </w:p>
@@ -1971,8 +2342,15 @@
         </w:numPr>
       </w:pPr>
       <w:r>
-        <w:lastRenderedPageBreak/>
-        <w:t>Inheritance: If a body is set color pink, all elements within it will be pink.</w:t>
+        <w:t xml:space="preserve">Inheritance: If a body is set </w:t>
+      </w:r>
+      <w:proofErr w:type="spellStart"/>
+      <w:r>
+        <w:t>color</w:t>
+      </w:r>
+      <w:proofErr w:type="spellEnd"/>
+      <w:r>
+        <w:t xml:space="preserve"> pink, all elements within it will be pink.</w:t>
       </w:r>
     </w:p>
     <w:p>
@@ -2026,7 +2404,7 @@
         </w:rPr>
         <w:t xml:space="preserve">: </w:t>
       </w:r>
-      <w:hyperlink r:id="rId17" w:history="1">
+      <w:hyperlink r:id="rId18" w:history="1">
         <w:r>
           <w:rPr>
             <w:rStyle w:val="Hyperlink"/>
@@ -2061,9 +2439,17 @@
         </w:numPr>
       </w:pPr>
       <w:r>
-        <w:t xml:space="preserve">Fonts availability In the different systems: </w:t>
-      </w:r>
-      <w:hyperlink r:id="rId18" w:history="1">
+        <w:t xml:space="preserve">Fonts availability </w:t>
+      </w:r>
+      <w:proofErr w:type="gramStart"/>
+      <w:r>
+        <w:t>In</w:t>
+      </w:r>
+      <w:proofErr w:type="gramEnd"/>
+      <w:r>
+        <w:t xml:space="preserve"> the different systems: </w:t>
+      </w:r>
+      <w:hyperlink r:id="rId19" w:history="1">
         <w:r>
           <w:rPr>
             <w:rStyle w:val="Hyperlink"/>
@@ -2111,8 +2497,13 @@
         <w:t>,</w:t>
       </w:r>
       <w:r>
-        <w:t xml:space="preserve"> em</w:t>
-      </w:r>
+        <w:t xml:space="preserve"> </w:t>
+      </w:r>
+      <w:proofErr w:type="spellStart"/>
+      <w:r>
+        <w:t>em</w:t>
+      </w:r>
+      <w:proofErr w:type="spellEnd"/>
       <w:r>
         <w:t>, rem</w:t>
       </w:r>
@@ -2129,7 +2520,15 @@
         </w:numPr>
       </w:pPr>
       <w:r>
-        <w:t xml:space="preserve">Size of em value is for relative hence dynamic. </w:t>
+        <w:t xml:space="preserve">Size of </w:t>
+      </w:r>
+      <w:proofErr w:type="spellStart"/>
+      <w:r>
+        <w:t>em</w:t>
+      </w:r>
+      <w:proofErr w:type="spellEnd"/>
+      <w:r>
+        <w:t xml:space="preserve"> value is for relative hence dynamic. </w:t>
       </w:r>
     </w:p>
     <w:p>
@@ -2140,8 +2539,13 @@
           <w:numId w:val="13"/>
         </w:numPr>
       </w:pPr>
-      <w:r>
-        <w:t>Em set 2.0 means twice the size of parent element.</w:t>
+      <w:proofErr w:type="spellStart"/>
+      <w:r>
+        <w:t>Em</w:t>
+      </w:r>
+      <w:proofErr w:type="spellEnd"/>
+      <w:r>
+        <w:t xml:space="preserve"> set 2.0 means twice the size of parent element.</w:t>
       </w:r>
     </w:p>
     <w:p>
@@ -2168,8 +2572,13 @@
         <w:t>and so on</w:t>
       </w:r>
       <w:r>
-        <w:t xml:space="preserve"> by using em</w:t>
-      </w:r>
+        <w:t xml:space="preserve"> by using </w:t>
+      </w:r>
+      <w:proofErr w:type="spellStart"/>
+      <w:r>
+        <w:t>em</w:t>
+      </w:r>
+      <w:proofErr w:type="spellEnd"/>
       <w:r>
         <w:t>.</w:t>
       </w:r>
@@ -2189,7 +2598,15 @@
         <w:t xml:space="preserve">is </w:t>
       </w:r>
       <w:r>
-        <w:t>not decided by parent element unlike em. They are decided by root element on the page.</w:t>
+        <w:t xml:space="preserve">not decided by parent element unlike </w:t>
+      </w:r>
+      <w:proofErr w:type="spellStart"/>
+      <w:r>
+        <w:t>em</w:t>
+      </w:r>
+      <w:proofErr w:type="spellEnd"/>
+      <w:r>
+        <w:t>. They are decided by root element on the page.</w:t>
       </w:r>
     </w:p>
     <w:p>
@@ -2238,7 +2655,7 @@
       <w:r>
         <w:t xml:space="preserve">Google fonts: </w:t>
       </w:r>
-      <w:hyperlink r:id="rId19" w:history="1">
+      <w:hyperlink r:id="rId20" w:history="1">
         <w:r>
           <w:rPr>
             <w:rStyle w:val="Hyperlink"/>
@@ -2259,10 +2676,18 @@
         <w:t>When working with CSS link elements, the loading order doesn't matter</w:t>
       </w:r>
       <w:r>
-        <w:t>. S</w:t>
-      </w:r>
-      <w:r>
-        <w:t>o if you place the link which loads the online Google Font below the CSS which applies it, it will still work (that's how the browser works with CSS in those scenarios).</w:t>
+        <w:t xml:space="preserve">. </w:t>
+      </w:r>
+      <w:proofErr w:type="gramStart"/>
+      <w:r>
+        <w:t>S</w:t>
+      </w:r>
+      <w:r>
+        <w:t>o</w:t>
+      </w:r>
+      <w:proofErr w:type="gramEnd"/>
+      <w:r>
+        <w:t xml:space="preserve"> if you place the link which loads the online Google Font below the CSS which applies it, it will still work (that's how the browser works with CSS in those scenarios).</w:t>
       </w:r>
     </w:p>
     <w:p>
@@ -2361,7 +2786,15 @@
         </w:numPr>
       </w:pPr>
       <w:r>
-        <w:t xml:space="preserve">Class=”vertical middle” </w:t>
+        <w:t>Class</w:t>
+      </w:r>
+      <w:proofErr w:type="gramStart"/>
+      <w:r>
+        <w:t>=”vertical</w:t>
+      </w:r>
+      <w:proofErr w:type="gramEnd"/>
+      <w:r>
+        <w:t xml:space="preserve"> middle” </w:t>
       </w:r>
       <w:r>
         <w:t>means two classes separated by space.</w:t>
@@ -2412,7 +2845,15 @@
         <w:t>float</w:t>
       </w:r>
       <w:r>
-        <w:t xml:space="preserve"> left which would consider no gravity means divs will be pushed up and then left.</w:t>
+        <w:t xml:space="preserve"> left which would consider no gravity means </w:t>
+      </w:r>
+      <w:proofErr w:type="spellStart"/>
+      <w:r>
+        <w:t>divs</w:t>
+      </w:r>
+      <w:proofErr w:type="spellEnd"/>
+      <w:r>
+        <w:t xml:space="preserve"> will be pushed up and then left.</w:t>
       </w:r>
     </w:p>
     <w:p>
@@ -2526,6 +2967,7 @@
           <w:szCs w:val="21"/>
           <w:lang w:eastAsia="en-IN"/>
         </w:rPr>
+        <w:lastRenderedPageBreak/>
         <w:t>width</w:t>
       </w:r>
       <w:r>
@@ -2575,7 +3017,7 @@
       <w:r>
         <w:t xml:space="preserve">Different hr styles: </w:t>
       </w:r>
-      <w:hyperlink r:id="rId20" w:history="1">
+      <w:hyperlink r:id="rId21" w:history="1">
         <w:r>
           <w:rPr>
             <w:rStyle w:val="Hyperlink"/>
@@ -2605,7 +3047,6 @@
           <w:b/>
           <w:bCs/>
         </w:rPr>
-        <w:lastRenderedPageBreak/>
         <w:t>5</w:t>
       </w:r>
       <w:r>
@@ -2652,7 +3093,7 @@
           <w:numId w:val="15"/>
         </w:numPr>
       </w:pPr>
-      <w:hyperlink r:id="rId21" w:history="1">
+      <w:hyperlink r:id="rId22" w:history="1">
         <w:r>
           <w:rPr>
             <w:rStyle w:val="Hyperlink"/>
@@ -2707,8 +3148,13 @@
         <w:t xml:space="preserve">Grid System, </w:t>
       </w:r>
       <w:r>
-        <w:t>forms, buttons, jumbotrons,…</w:t>
-      </w:r>
+        <w:t xml:space="preserve">forms, buttons, </w:t>
+      </w:r>
+      <w:proofErr w:type="gramStart"/>
+      <w:r>
+        <w:t>jumbotrons,…</w:t>
+      </w:r>
+      <w:proofErr w:type="gramEnd"/>
     </w:p>
     <w:p>
       <w:pPr>
@@ -2917,9 +3363,33 @@
         </w:numPr>
       </w:pPr>
       <w:r>
-        <w:t xml:space="preserve">4 layouts (sizes) available: xs (mobile), sm (tablet), md, lg (Details: </w:t>
-      </w:r>
-      <w:hyperlink r:id="rId22" w:anchor="grid" w:history="1">
+        <w:t xml:space="preserve">4 layouts (sizes) available: </w:t>
+      </w:r>
+      <w:proofErr w:type="spellStart"/>
+      <w:r>
+        <w:t>xs</w:t>
+      </w:r>
+      <w:proofErr w:type="spellEnd"/>
+      <w:r>
+        <w:t xml:space="preserve"> (mobile), </w:t>
+      </w:r>
+      <w:proofErr w:type="spellStart"/>
+      <w:r>
+        <w:t>sm</w:t>
+      </w:r>
+      <w:proofErr w:type="spellEnd"/>
+      <w:r>
+        <w:t xml:space="preserve"> (tablet), md, </w:t>
+      </w:r>
+      <w:proofErr w:type="spellStart"/>
+      <w:r>
+        <w:t>lg</w:t>
+      </w:r>
+      <w:proofErr w:type="spellEnd"/>
+      <w:r>
+        <w:t xml:space="preserve"> (Details: </w:t>
+      </w:r>
+      <w:hyperlink r:id="rId23" w:anchor="grid" w:history="1">
         <w:r>
           <w:rPr>
             <w:rStyle w:val="Hyperlink"/>
@@ -3076,7 +3546,23 @@
         </w:numPr>
       </w:pPr>
       <w:r>
-        <w:t>If we set 2 for sm, it will automatically set 2 for md, lg as well. Similarly, for md, it will set up same value for lg. But we can always explicitly set values for larger sizes.</w:t>
+        <w:t xml:space="preserve">If we set 2 for </w:t>
+      </w:r>
+      <w:proofErr w:type="spellStart"/>
+      <w:r>
+        <w:t>sm</w:t>
+      </w:r>
+      <w:proofErr w:type="spellEnd"/>
+      <w:r>
+        <w:t xml:space="preserve">, it will automatically set 2 for md, </w:t>
+      </w:r>
+      <w:proofErr w:type="spellStart"/>
+      <w:r>
+        <w:t>lg</w:t>
+      </w:r>
+      <w:proofErr w:type="spellEnd"/>
+      <w:r>
+        <w:t xml:space="preserve"> as well. Similarly, for md, it will set up same value for lg. But we can always explicitly set values for larger sizes.</w:t>
       </w:r>
     </w:p>
     <w:p>
@@ -3719,7 +4205,7 @@
         </w:rPr>
         <w:t>If you don't mind the images being of varying heights, but want to get rid of the white space bug then see </w:t>
       </w:r>
-      <w:hyperlink r:id="rId23" w:history="1">
+      <w:hyperlink r:id="rId24" w:history="1">
         <w:r>
           <w:rPr>
             <w:rStyle w:val="Hyperlink"/>
@@ -3764,9 +4250,19 @@
           <w:sz w:val="22"/>
           <w:szCs w:val="22"/>
         </w:rPr>
-        <w:t>If you're looking for Pinterest-like presentation of thumbnails of varying heights and/or widths, you'll need to use a third-party plugin such as </w:t>
-      </w:r>
-      <w:hyperlink r:id="rId24" w:history="1">
+        <w:t xml:space="preserve">If you're looking for Pinterest-like presentation of thumbnails of varying heights and/or widths, you'll need to </w:t>
+      </w:r>
+      <w:r>
+        <w:rPr>
+          <w:rFonts w:ascii="Consolas" w:hAnsi="Consolas" w:cs="Segoe UI"/>
+          <w:color w:val="29303B"/>
+          <w:sz w:val="22"/>
+          <w:szCs w:val="22"/>
+        </w:rPr>
+        <w:lastRenderedPageBreak/>
+        <w:t>use a third-party plugin such as </w:t>
+      </w:r>
+      <w:hyperlink r:id="rId25" w:history="1">
         <w:r>
           <w:rPr>
             <w:rStyle w:val="Hyperlink"/>
@@ -3787,7 +4283,7 @@
         </w:rPr>
         <w:t>, </w:t>
       </w:r>
-      <w:hyperlink r:id="rId25" w:history="1">
+      <w:hyperlink r:id="rId26" w:history="1">
         <w:r>
           <w:rPr>
             <w:rStyle w:val="Hyperlink"/>
@@ -3808,18 +4304,37 @@
         </w:rPr>
         <w:t>, or </w:t>
       </w:r>
-      <w:hyperlink r:id="rId26" w:history="1">
-        <w:r>
-          <w:rPr>
-            <w:rStyle w:val="Hyperlink"/>
-            <w:rFonts w:ascii="Consolas" w:hAnsi="Consolas" w:cs="Segoe UI"/>
-            <w:color w:val="007791"/>
-            <w:sz w:val="22"/>
-            <w:szCs w:val="22"/>
-          </w:rPr>
-          <w:t>Salvattore</w:t>
-        </w:r>
-      </w:hyperlink>
+      <w:proofErr w:type="spellStart"/>
+      <w:r>
+        <w:fldChar w:fldCharType="begin"/>
+      </w:r>
+      <w:r>
+        <w:instrText xml:space="preserve"> HYPERLINK "https://salvattore.js.org/" </w:instrText>
+      </w:r>
+      <w:r>
+        <w:fldChar w:fldCharType="separate"/>
+      </w:r>
+      <w:r>
+        <w:rPr>
+          <w:rStyle w:val="Hyperlink"/>
+          <w:rFonts w:ascii="Consolas" w:hAnsi="Consolas" w:cs="Segoe UI"/>
+          <w:color w:val="007791"/>
+          <w:sz w:val="22"/>
+          <w:szCs w:val="22"/>
+        </w:rPr>
+        <w:t>Salvattore</w:t>
+      </w:r>
+      <w:proofErr w:type="spellEnd"/>
+      <w:r>
+        <w:rPr>
+          <w:rStyle w:val="Hyperlink"/>
+          <w:rFonts w:ascii="Consolas" w:hAnsi="Consolas" w:cs="Segoe UI"/>
+          <w:color w:val="007791"/>
+          <w:sz w:val="22"/>
+          <w:szCs w:val="22"/>
+        </w:rPr>
+        <w:fldChar w:fldCharType="end"/>
+      </w:r>
       <w:r>
         <w:rPr>
           <w:rFonts w:ascii="Consolas" w:hAnsi="Consolas" w:cs="Segoe UI"/>
@@ -3853,7 +4368,6 @@
           <w:sz w:val="22"/>
           <w:szCs w:val="22"/>
         </w:rPr>
-        <w:lastRenderedPageBreak/>
         <w:t>If you want to crop all of the images to the same size then see an example of this </w:t>
       </w:r>
       <w:hyperlink r:id="rId27" w:history="1">
@@ -3949,10 +4463,23 @@
         </w:numPr>
       </w:pPr>
       <w:r>
-        <w:t xml:space="preserve">Put bootstrap.css inside the css folder and </w:t>
-      </w:r>
-      <w:r>
-        <w:t xml:space="preserve">css folder </w:t>
+        <w:t xml:space="preserve">Put bootstrap.css inside the </w:t>
+      </w:r>
+      <w:proofErr w:type="spellStart"/>
+      <w:r>
+        <w:t>css</w:t>
+      </w:r>
+      <w:proofErr w:type="spellEnd"/>
+      <w:r>
+        <w:t xml:space="preserve"> folder and </w:t>
+      </w:r>
+      <w:proofErr w:type="spellStart"/>
+      <w:r>
+        <w:t>css</w:t>
+      </w:r>
+      <w:proofErr w:type="spellEnd"/>
+      <w:r>
+        <w:t xml:space="preserve"> folder </w:t>
       </w:r>
       <w:r>
         <w:t>adjacent to font folder and html file</w:t>
@@ -3973,11 +4500,16 @@
         </w:numPr>
       </w:pPr>
       <w:r>
-        <w:t>Fonts: Bootstrap G</w:t>
+        <w:t xml:space="preserve">Fonts: Bootstrap </w:t>
+      </w:r>
+      <w:proofErr w:type="spellStart"/>
+      <w:r>
+        <w:t>G</w:t>
       </w:r>
       <w:r>
         <w:t>lyphicon</w:t>
       </w:r>
+      <w:proofErr w:type="spellEnd"/>
       <w:r>
         <w:t xml:space="preserve"> or </w:t>
       </w:r>
@@ -4087,7 +4619,15 @@
         <w:t>Bootstrap 4 supports flexbox!</w:t>
       </w:r>
       <w:r>
-        <w:t xml:space="preserve"> So no more floats!</w:t>
+        <w:t xml:space="preserve"> </w:t>
+      </w:r>
+      <w:proofErr w:type="gramStart"/>
+      <w:r>
+        <w:t>So</w:t>
+      </w:r>
+      <w:proofErr w:type="gramEnd"/>
+      <w:r>
+        <w:t xml:space="preserve"> no more floats!</w:t>
       </w:r>
     </w:p>
     <w:p>
@@ -4111,7 +4651,15 @@
         </w:numPr>
       </w:pPr>
       <w:r>
-        <w:t>5 screen sizes available. Extra large is the new one.</w:t>
+        <w:t xml:space="preserve">5 screen sizes available. </w:t>
+      </w:r>
+      <w:proofErr w:type="spellStart"/>
+      <w:r>
+        <w:t>Extra large</w:t>
+      </w:r>
+      <w:proofErr w:type="spellEnd"/>
+      <w:r>
+        <w:t xml:space="preserve"> is the new one.</w:t>
       </w:r>
     </w:p>
     <w:p>
@@ -4192,7 +4740,23 @@
         <w:t>{property}{sides}-{breakpoint}-{size}</w:t>
       </w:r>
       <w:r>
-        <w:t xml:space="preserve"> for sm, md, lg, xl.</w:t>
+        <w:t xml:space="preserve"> for </w:t>
+      </w:r>
+      <w:proofErr w:type="spellStart"/>
+      <w:r>
+        <w:t>sm</w:t>
+      </w:r>
+      <w:proofErr w:type="spellEnd"/>
+      <w:r>
+        <w:t xml:space="preserve">, md, </w:t>
+      </w:r>
+      <w:proofErr w:type="spellStart"/>
+      <w:r>
+        <w:t>lg</w:t>
+      </w:r>
+      <w:proofErr w:type="spellEnd"/>
+      <w:r>
+        <w:t>, xl.</w:t>
       </w:r>
     </w:p>
     <w:p>
@@ -4204,7 +4768,15 @@
         </w:numPr>
       </w:pPr>
       <w:r>
-        <w:t>{property}{sides}-{size} for xs.</w:t>
+        <w:t xml:space="preserve">{property}{sides}-{size} for </w:t>
+      </w:r>
+      <w:proofErr w:type="spellStart"/>
+      <w:r>
+        <w:t>xs</w:t>
+      </w:r>
+      <w:proofErr w:type="spellEnd"/>
+      <w:r>
+        <w:t>.</w:t>
       </w:r>
     </w:p>
     <w:p>
@@ -4250,7 +4822,39 @@
         </w:numPr>
       </w:pPr>
       <w:r>
-        <w:t>Here, padding left 5 at sm size will make padding left 5 for md, lg, xl also. Padding top 5 at md will make padding top 5 for lg and xl also. And so on.. Hence at xl size, we have padding of 5 on all sides.</w:t>
+        <w:t xml:space="preserve">Here, padding left 5 at </w:t>
+      </w:r>
+      <w:proofErr w:type="spellStart"/>
+      <w:r>
+        <w:t>sm</w:t>
+      </w:r>
+      <w:proofErr w:type="spellEnd"/>
+      <w:r>
+        <w:t xml:space="preserve"> size will make padding left 5 for md, </w:t>
+      </w:r>
+      <w:proofErr w:type="spellStart"/>
+      <w:r>
+        <w:t>lg</w:t>
+      </w:r>
+      <w:proofErr w:type="spellEnd"/>
+      <w:r>
+        <w:t xml:space="preserve">, xl also. Padding top 5 at md will make padding top 5 for </w:t>
+      </w:r>
+      <w:proofErr w:type="spellStart"/>
+      <w:r>
+        <w:t>lg</w:t>
+      </w:r>
+      <w:proofErr w:type="spellEnd"/>
+      <w:r>
+        <w:t xml:space="preserve"> and xl also. And so </w:t>
+      </w:r>
+      <w:proofErr w:type="gramStart"/>
+      <w:r>
+        <w:t>on..</w:t>
+      </w:r>
+      <w:proofErr w:type="gramEnd"/>
+      <w:r>
+        <w:t xml:space="preserve"> Hence at xl size, we have padding of 5 on all sides.</w:t>
       </w:r>
     </w:p>
     <w:p>
@@ -4337,6 +4941,7 @@
         </w:rPr>
         <w:t>&gt;</w:t>
       </w:r>
+      <w:proofErr w:type="gramStart"/>
       <w:r>
         <w:rPr>
           <w:rFonts w:ascii="Consolas" w:eastAsia="Times New Roman" w:hAnsi="Consolas" w:cs="Times New Roman"/>
@@ -4355,7 +4960,18 @@
           <w:szCs w:val="18"/>
           <w:lang w:eastAsia="en-IN"/>
         </w:rPr>
-        <w:t>&lt;/</w:t>
+        <w:t>&lt;</w:t>
+      </w:r>
+      <w:proofErr w:type="gramEnd"/>
+      <w:r>
+        <w:rPr>
+          <w:rFonts w:ascii="Consolas" w:eastAsia="Times New Roman" w:hAnsi="Consolas" w:cs="Times New Roman"/>
+          <w:color w:val="808080"/>
+          <w:sz w:val="18"/>
+          <w:szCs w:val="18"/>
+          <w:lang w:eastAsia="en-IN"/>
+        </w:rPr>
+        <w:t>/</w:t>
       </w:r>
       <w:r>
         <w:rPr>
@@ -4396,7 +5012,23 @@
         <w:t xml:space="preserve">We can </w:t>
       </w:r>
       <w:r>
-        <w:t xml:space="preserve">change when the navbar should collapse and we can can background colors easily </w:t>
+        <w:t xml:space="preserve">change when the navbar should collapse and we can </w:t>
+      </w:r>
+      <w:proofErr w:type="spellStart"/>
+      <w:r>
+        <w:t>can</w:t>
+      </w:r>
+      <w:proofErr w:type="spellEnd"/>
+      <w:r>
+        <w:t xml:space="preserve"> background </w:t>
+      </w:r>
+      <w:proofErr w:type="spellStart"/>
+      <w:r>
+        <w:t>colors</w:t>
+      </w:r>
+      <w:proofErr w:type="spellEnd"/>
+      <w:r>
+        <w:t xml:space="preserve"> easily </w:t>
       </w:r>
       <w:r>
         <w:t>using style</w:t>
@@ -4428,8 +5060,21 @@
           <w:numId w:val="22"/>
         </w:numPr>
       </w:pPr>
-      <w:r>
-        <w:t>.d-{value} for xs.</w:t>
+      <w:proofErr w:type="gramStart"/>
+      <w:r>
+        <w:t>.d</w:t>
+      </w:r>
+      <w:proofErr w:type="gramEnd"/>
+      <w:r>
+        <w:t xml:space="preserve">-{value} for </w:t>
+      </w:r>
+      <w:proofErr w:type="spellStart"/>
+      <w:r>
+        <w:t>xs</w:t>
+      </w:r>
+      <w:proofErr w:type="spellEnd"/>
+      <w:r>
+        <w:t>.</w:t>
       </w:r>
     </w:p>
     <w:p>
@@ -4440,8 +5085,29 @@
           <w:numId w:val="22"/>
         </w:numPr>
       </w:pPr>
-      <w:r>
-        <w:t>.d-{breakpoint}-{value} for sm, md, lg, xl.</w:t>
+      <w:proofErr w:type="gramStart"/>
+      <w:r>
+        <w:t>.d</w:t>
+      </w:r>
+      <w:proofErr w:type="gramEnd"/>
+      <w:r>
+        <w:t xml:space="preserve">-{breakpoint}-{value} for </w:t>
+      </w:r>
+      <w:proofErr w:type="spellStart"/>
+      <w:r>
+        <w:t>sm</w:t>
+      </w:r>
+      <w:proofErr w:type="spellEnd"/>
+      <w:r>
+        <w:t xml:space="preserve">, md, </w:t>
+      </w:r>
+      <w:proofErr w:type="spellStart"/>
+      <w:r>
+        <w:t>lg</w:t>
+      </w:r>
+      <w:proofErr w:type="spellEnd"/>
+      <w:r>
+        <w:t>, xl.</w:t>
       </w:r>
     </w:p>
     <w:p>
@@ -4484,7 +5150,15 @@
         <w:t>: Left to right.</w:t>
       </w:r>
       <w:r>
-        <w:t xml:space="preserve"> (.justify-content-start is default)</w:t>
+        <w:t xml:space="preserve"> </w:t>
+      </w:r>
+      <w:proofErr w:type="gramStart"/>
+      <w:r>
+        <w:t>(.justify</w:t>
+      </w:r>
+      <w:proofErr w:type="gramEnd"/>
+      <w:r>
+        <w:t>-content-start is default)</w:t>
       </w:r>
     </w:p>
     <w:p>
@@ -4499,7 +5173,15 @@
         <w:t>Cross axis: Top to bottom.</w:t>
       </w:r>
       <w:r>
-        <w:t xml:space="preserve"> (.align-items-stretch is default</w:t>
+        <w:t xml:space="preserve"> </w:t>
+      </w:r>
+      <w:proofErr w:type="gramStart"/>
+      <w:r>
+        <w:t>(.align</w:t>
+      </w:r>
+      <w:proofErr w:type="gramEnd"/>
+      <w:r>
+        <w:t>-items-stretch is default</w:t>
       </w:r>
       <w:r>
         <w:t xml:space="preserve"> so they take stretch to the height of longest</w:t>
@@ -4520,7 +5202,23 @@
         <w:t xml:space="preserve">These are also responsive. </w:t>
       </w:r>
       <w:r>
-        <w:t>Example, .justify-content-lg-end</w:t>
+        <w:t>Example</w:t>
+      </w:r>
+      <w:proofErr w:type="gramStart"/>
+      <w:r>
+        <w:t>, .justify</w:t>
+      </w:r>
+      <w:proofErr w:type="gramEnd"/>
+      <w:r>
+        <w:t>-content-</w:t>
+      </w:r>
+      <w:proofErr w:type="spellStart"/>
+      <w:r>
+        <w:t>lg</w:t>
+      </w:r>
+      <w:proofErr w:type="spellEnd"/>
+      <w:r>
+        <w:t>-end</w:t>
       </w:r>
       <w:r>
         <w:t>.</w:t>
@@ -4556,7 +5254,15 @@
         </w:numPr>
       </w:pPr>
       <w:r>
-        <w:t>We can make cross axis as main axis by .flex-column.</w:t>
+        <w:t xml:space="preserve">We can make cross axis as main axis </w:t>
+      </w:r>
+      <w:proofErr w:type="gramStart"/>
+      <w:r>
+        <w:t>by .flex</w:t>
+      </w:r>
+      <w:proofErr w:type="gramEnd"/>
+      <w:r>
+        <w:t>-column.</w:t>
       </w:r>
     </w:p>
     <w:p>
@@ -4568,13 +5274,22 @@
         </w:numPr>
       </w:pPr>
       <w:r>
+        <w:lastRenderedPageBreak/>
         <w:t>We can also move each item inside a flex individually</w:t>
       </w:r>
       <w:r>
         <w:t xml:space="preserve"> by overwriting the default or class common to all items</w:t>
       </w:r>
       <w:r>
-        <w:t>. For example .align-self-start.</w:t>
+        <w:t xml:space="preserve">. For </w:t>
+      </w:r>
+      <w:proofErr w:type="gramStart"/>
+      <w:r>
+        <w:t>example .align</w:t>
+      </w:r>
+      <w:proofErr w:type="gramEnd"/>
+      <w:r>
+        <w:t>-self-start.</w:t>
       </w:r>
     </w:p>
     <w:p>
@@ -4586,7 +5301,6 @@
         </w:numPr>
       </w:pPr>
       <w:r>
-        <w:lastRenderedPageBreak/>
         <w:t>With nav class, we have the flexbox enabled.</w:t>
       </w:r>
     </w:p>
@@ -4688,7 +5402,15 @@
         </w:numPr>
       </w:pPr>
       <w:r>
-        <w:t>Use anchor tag with btn class instead of button when not a form</w:t>
+        <w:t xml:space="preserve">Use anchor tag with </w:t>
+      </w:r>
+      <w:proofErr w:type="spellStart"/>
+      <w:r>
+        <w:t>btn</w:t>
+      </w:r>
+      <w:proofErr w:type="spellEnd"/>
+      <w:r>
+        <w:t xml:space="preserve"> class instead of button when not a form</w:t>
       </w:r>
       <w:r>
         <w:t xml:space="preserve"> as more suitable.</w:t>
@@ -4703,7 +5425,15 @@
         </w:numPr>
       </w:pPr>
       <w:r>
-        <w:t>Background image centered horizontally and vertically, cover and no-repeat.</w:t>
+        <w:t xml:space="preserve">Background image </w:t>
+      </w:r>
+      <w:proofErr w:type="spellStart"/>
+      <w:r>
+        <w:t>centered</w:t>
+      </w:r>
+      <w:proofErr w:type="spellEnd"/>
+      <w:r>
+        <w:t xml:space="preserve"> horizontally and vertically, cover and no-repeat.</w:t>
       </w:r>
       <w:r>
         <w:t xml:space="preserve"> </w:t>
@@ -4768,6 +5498,7 @@
         </w:rPr>
         <w:t xml:space="preserve"> </w:t>
       </w:r>
+      <w:proofErr w:type="spellStart"/>
       <w:r>
         <w:rPr>
           <w:rFonts w:ascii="Consolas" w:eastAsia="Times New Roman" w:hAnsi="Consolas" w:cs="Times New Roman"/>
@@ -4778,6 +5509,7 @@
         </w:rPr>
         <w:t>url</w:t>
       </w:r>
+      <w:proofErr w:type="spellEnd"/>
       <w:r>
         <w:rPr>
           <w:rFonts w:ascii="Consolas" w:eastAsia="Times New Roman" w:hAnsi="Consolas" w:cs="Times New Roman"/>
@@ -4796,7 +5528,29 @@
           <w:szCs w:val="21"/>
           <w:lang w:eastAsia="en-IN"/>
         </w:rPr>
-        <w:t>"imgs/header.jpeg"</w:t>
+        <w:t>"</w:t>
+      </w:r>
+      <w:proofErr w:type="spellStart"/>
+      <w:r>
+        <w:rPr>
+          <w:rFonts w:ascii="Consolas" w:eastAsia="Times New Roman" w:hAnsi="Consolas" w:cs="Times New Roman"/>
+          <w:color w:val="CE9178"/>
+          <w:sz w:val="21"/>
+          <w:szCs w:val="21"/>
+          <w:lang w:eastAsia="en-IN"/>
+        </w:rPr>
+        <w:t>imgs</w:t>
+      </w:r>
+      <w:proofErr w:type="spellEnd"/>
+      <w:r>
+        <w:rPr>
+          <w:rFonts w:ascii="Consolas" w:eastAsia="Times New Roman" w:hAnsi="Consolas" w:cs="Times New Roman"/>
+          <w:color w:val="CE9178"/>
+          <w:sz w:val="21"/>
+          <w:szCs w:val="21"/>
+          <w:lang w:eastAsia="en-IN"/>
+        </w:rPr>
+        <w:t>/header.jpeg"</w:t>
       </w:r>
       <w:r>
         <w:rPr>
@@ -4808,6 +5562,7 @@
         </w:rPr>
         <w:t>) </w:t>
       </w:r>
+      <w:proofErr w:type="spellStart"/>
       <w:r>
         <w:rPr>
           <w:rFonts w:ascii="Consolas" w:eastAsia="Times New Roman" w:hAnsi="Consolas" w:cs="Times New Roman"/>
@@ -4818,6 +5573,7 @@
         </w:rPr>
         <w:t>center</w:t>
       </w:r>
+      <w:proofErr w:type="spellEnd"/>
       <w:r>
         <w:rPr>
           <w:rFonts w:ascii="Consolas" w:eastAsia="Times New Roman" w:hAnsi="Consolas" w:cs="Times New Roman"/>
@@ -4828,6 +5584,7 @@
         </w:rPr>
         <w:t> </w:t>
       </w:r>
+      <w:proofErr w:type="spellStart"/>
       <w:r>
         <w:rPr>
           <w:rFonts w:ascii="Consolas" w:eastAsia="Times New Roman" w:hAnsi="Consolas" w:cs="Times New Roman"/>
@@ -4838,6 +5595,7 @@
         </w:rPr>
         <w:t>center</w:t>
       </w:r>
+      <w:proofErr w:type="spellEnd"/>
       <w:r>
         <w:rPr>
           <w:rFonts w:ascii="Consolas" w:eastAsia="Times New Roman" w:hAnsi="Consolas" w:cs="Times New Roman"/>
@@ -4897,11 +5655,32 @@
           <w:numId w:val="24"/>
         </w:numPr>
       </w:pPr>
-      <w:r>
-        <w:t>btn-outline-danger</w:t>
-      </w:r>
-      <w:r>
-        <w:t xml:space="preserve"> also changes color of text and font inside it to danger color.</w:t>
+      <w:proofErr w:type="spellStart"/>
+      <w:r>
+        <w:t>btn</w:t>
+      </w:r>
+      <w:proofErr w:type="spellEnd"/>
+      <w:r>
+        <w:t>-outline-danger</w:t>
+      </w:r>
+      <w:r>
+        <w:t xml:space="preserve"> also changes </w:t>
+      </w:r>
+      <w:proofErr w:type="spellStart"/>
+      <w:r>
+        <w:t>color</w:t>
+      </w:r>
+      <w:proofErr w:type="spellEnd"/>
+      <w:r>
+        <w:t xml:space="preserve"> of text and font inside it to danger </w:t>
+      </w:r>
+      <w:proofErr w:type="spellStart"/>
+      <w:r>
+        <w:t>color</w:t>
+      </w:r>
+      <w:proofErr w:type="spellEnd"/>
+      <w:r>
+        <w:t>.</w:t>
       </w:r>
     </w:p>
     <w:p>
@@ -4950,7 +5729,15 @@
         <w:t>images are made responsive</w:t>
       </w:r>
       <w:r>
-        <w:t xml:space="preserve"> with .img-fluid</w:t>
+        <w:t xml:space="preserve"> with .</w:t>
+      </w:r>
+      <w:proofErr w:type="spellStart"/>
+      <w:r>
+        <w:t>img</w:t>
+      </w:r>
+      <w:proofErr w:type="spellEnd"/>
+      <w:r>
+        <w:t>-fluid</w:t>
       </w:r>
       <w:r>
         <w:t xml:space="preserve"> which makes </w:t>
@@ -5183,7 +5970,15 @@
         <w:t>,</w:t>
       </w:r>
       <w:r>
-        <w:t xml:space="preserve"> try console.log(4)</w:t>
+        <w:t xml:space="preserve"> try </w:t>
+      </w:r>
+      <w:proofErr w:type="gramStart"/>
+      <w:r>
+        <w:t>console.log(</w:t>
+      </w:r>
+      <w:proofErr w:type="gramEnd"/>
+      <w:r>
+        <w:t>4)</w:t>
       </w:r>
       <w:r>
         <w:t xml:space="preserve"> or call</w:t>
@@ -5378,6 +6173,7 @@
         </w:numPr>
       </w:pPr>
       <w:r>
+        <w:lastRenderedPageBreak/>
         <w:t>Escape special characters with \</w:t>
       </w:r>
       <w:r>
@@ -5393,7 +6189,15 @@
         </w:numPr>
       </w:pPr>
       <w:r>
-        <w:t>“Singin \”Do with diddy\”” is valid due to backslash.</w:t>
+        <w:t xml:space="preserve">“Singin </w:t>
+      </w:r>
+      <w:proofErr w:type="gramStart"/>
+      <w:r>
+        <w:t>\”Do</w:t>
+      </w:r>
+      <w:proofErr w:type="gramEnd"/>
+      <w:r>
+        <w:t xml:space="preserve"> with diddy\”” is valid due to backslash.</w:t>
       </w:r>
     </w:p>
     <w:p>
@@ -5405,7 +6209,6 @@
         </w:numPr>
       </w:pPr>
       <w:r>
-        <w:lastRenderedPageBreak/>
         <w:t>“\\” outputs “\”.</w:t>
       </w:r>
     </w:p>
@@ -5418,7 +6221,17 @@
         </w:numPr>
       </w:pPr>
       <w:r>
-        <w:t>Length using string.length.</w:t>
+        <w:t xml:space="preserve">Length using </w:t>
+      </w:r>
+      <w:proofErr w:type="spellStart"/>
+      <w:proofErr w:type="gramStart"/>
+      <w:r>
+        <w:t>string.length</w:t>
+      </w:r>
+      <w:proofErr w:type="spellEnd"/>
+      <w:proofErr w:type="gramEnd"/>
+      <w:r>
+        <w:t>.</w:t>
       </w:r>
     </w:p>
     <w:p>
@@ -5480,7 +6293,23 @@
         </w:numPr>
       </w:pPr>
       <w:r>
-        <w:t>var variableName = valueToBeStored;</w:t>
+        <w:t xml:space="preserve">var </w:t>
+      </w:r>
+      <w:proofErr w:type="spellStart"/>
+      <w:r>
+        <w:t>variableName</w:t>
+      </w:r>
+      <w:proofErr w:type="spellEnd"/>
+      <w:r>
+        <w:t xml:space="preserve"> = </w:t>
+      </w:r>
+      <w:proofErr w:type="spellStart"/>
+      <w:r>
+        <w:t>valueToBeStored</w:t>
+      </w:r>
+      <w:proofErr w:type="spellEnd"/>
+      <w:r>
+        <w:t>;</w:t>
       </w:r>
     </w:p>
     <w:p>
@@ -5504,7 +6333,15 @@
         </w:numPr>
       </w:pPr>
       <w:r>
-        <w:t>var isAdorable = True;</w:t>
+        <w:t xml:space="preserve">var </w:t>
+      </w:r>
+      <w:proofErr w:type="spellStart"/>
+      <w:r>
+        <w:t>isAdorable</w:t>
+      </w:r>
+      <w:proofErr w:type="spellEnd"/>
+      <w:r>
+        <w:t xml:space="preserve"> = True;</w:t>
       </w:r>
     </w:p>
     <w:p>
@@ -5540,7 +6377,15 @@
         </w:numPr>
       </w:pPr>
       <w:r>
-        <w:t>var num = 10;</w:t>
+        <w:t xml:space="preserve">var </w:t>
+      </w:r>
+      <w:proofErr w:type="spellStart"/>
+      <w:r>
+        <w:t>num</w:t>
+      </w:r>
+      <w:proofErr w:type="spellEnd"/>
+      <w:r>
+        <w:t xml:space="preserve"> = 10;</w:t>
       </w:r>
     </w:p>
     <w:p>
@@ -5551,8 +6396,13 @@
           <w:numId w:val="27"/>
         </w:numPr>
       </w:pPr>
-      <w:r>
-        <w:t>num = 12</w:t>
+      <w:proofErr w:type="spellStart"/>
+      <w:r>
+        <w:t>num</w:t>
+      </w:r>
+      <w:proofErr w:type="spellEnd"/>
+      <w:r>
+        <w:t xml:space="preserve"> = 12</w:t>
       </w:r>
     </w:p>
     <w:p>
@@ -5563,8 +6413,13 @@
           <w:numId w:val="27"/>
         </w:numPr>
       </w:pPr>
-      <w:r>
-        <w:t>num = “Now a string!”</w:t>
+      <w:proofErr w:type="spellStart"/>
+      <w:r>
+        <w:t>num</w:t>
+      </w:r>
+      <w:proofErr w:type="spellEnd"/>
+      <w:r>
+        <w:t xml:space="preserve"> = “Now a string!”</w:t>
       </w:r>
     </w:p>
     <w:p>
@@ -5576,7 +6431,15 @@
         </w:numPr>
       </w:pPr>
       <w:r>
-        <w:t>3 ways of making a variable: const, var, let</w:t>
+        <w:t xml:space="preserve">3 ways of making a variable: </w:t>
+      </w:r>
+      <w:proofErr w:type="spellStart"/>
+      <w:r>
+        <w:t>const</w:t>
+      </w:r>
+      <w:proofErr w:type="spellEnd"/>
+      <w:r>
+        <w:t>, var, let</w:t>
       </w:r>
       <w:r>
         <w:t>.</w:t>
@@ -5599,7 +6462,23 @@
           <w:b/>
           <w:bCs/>
         </w:rPr>
-        <w:t>Let &gt; const &gt; var (preference</w:t>
+        <w:t xml:space="preserve">Let &gt; </w:t>
+      </w:r>
+      <w:proofErr w:type="spellStart"/>
+      <w:r>
+        <w:rPr>
+          <w:b/>
+          <w:bCs/>
+        </w:rPr>
+        <w:t>const</w:t>
+      </w:r>
+      <w:proofErr w:type="spellEnd"/>
+      <w:r>
+        <w:rPr>
+          <w:b/>
+          <w:bCs/>
+        </w:rPr>
+        <w:t xml:space="preserve"> &gt; var (preference</w:t>
       </w:r>
       <w:r>
         <w:rPr>
@@ -5704,9 +6583,11 @@
           <w:numId w:val="27"/>
         </w:numPr>
       </w:pPr>
+      <w:proofErr w:type="spellStart"/>
       <w:r>
         <w:t>Const</w:t>
       </w:r>
+      <w:proofErr w:type="spellEnd"/>
     </w:p>
     <w:p>
       <w:pPr>
@@ -5755,8 +6636,21 @@
           <w:numId w:val="27"/>
         </w:numPr>
       </w:pPr>
-      <w:r>
-        <w:t>const people = [“Saanika”, “Gazal”]</w:t>
+      <w:proofErr w:type="spellStart"/>
+      <w:r>
+        <w:t>const</w:t>
+      </w:r>
+      <w:proofErr w:type="spellEnd"/>
+      <w:r>
+        <w:t xml:space="preserve"> people = [“Saanika”, “</w:t>
+      </w:r>
+      <w:proofErr w:type="spellStart"/>
+      <w:r>
+        <w:t>Gazal</w:t>
+      </w:r>
+      <w:proofErr w:type="spellEnd"/>
+      <w:r>
+        <w:t>”]</w:t>
       </w:r>
     </w:p>
     <w:p>
@@ -5767,8 +6661,15 @@
           <w:numId w:val="27"/>
         </w:numPr>
       </w:pPr>
-      <w:r>
-        <w:t xml:space="preserve">people.push(“Gargi”) </w:t>
+      <w:proofErr w:type="spellStart"/>
+      <w:proofErr w:type="gramStart"/>
+      <w:r>
+        <w:t>people.push</w:t>
+      </w:r>
+      <w:proofErr w:type="spellEnd"/>
+      <w:proofErr w:type="gramEnd"/>
+      <w:r>
+        <w:t xml:space="preserve">(“Gargi”) </w:t>
       </w:r>
       <w:r>
         <w:rPr>
@@ -5795,6 +6696,7 @@
         </w:rPr>
         <w:t xml:space="preserve">people = 12 </w:t>
       </w:r>
+      <w:proofErr w:type="gramStart"/>
       <w:r>
         <w:rPr>
           <w:rFonts w:ascii="Segoe UI Emoji" w:hAnsi="Segoe UI Emoji" w:cs="Segoe UI Emoji"/>
@@ -5803,7 +6705,18 @@
           <w:szCs w:val="21"/>
           <w:shd w:val="clear" w:color="auto" w:fill="FFFFFF"/>
         </w:rPr>
-        <w:t>❌(Can’t reassign)</w:t>
+        <w:t>❌(</w:t>
+      </w:r>
+      <w:proofErr w:type="gramEnd"/>
+      <w:r>
+        <w:rPr>
+          <w:rFonts w:ascii="Segoe UI Emoji" w:hAnsi="Segoe UI Emoji" w:cs="Segoe UI Emoji"/>
+          <w:color w:val="4D5156"/>
+          <w:sz w:val="21"/>
+          <w:szCs w:val="21"/>
+          <w:shd w:val="clear" w:color="auto" w:fill="FFFFFF"/>
+        </w:rPr>
+        <w:t>Can’t reassign)</w:t>
       </w:r>
     </w:p>
     <w:p>
@@ -5986,13 +6899,23 @@
           <w:rFonts w:cstheme="minorHAnsi"/>
         </w:rPr>
       </w:pPr>
+      <w:proofErr w:type="gramStart"/>
       <w:r>
         <w:rPr>
           <w:rFonts w:cstheme="minorHAnsi"/>
           <w:color w:val="222222"/>
           <w:shd w:val="clear" w:color="auto" w:fill="FFFFFF"/>
         </w:rPr>
-        <w:t>alert(“Hello there!!”); or alert(192*2);</w:t>
+        <w:t>alert(</w:t>
+      </w:r>
+      <w:proofErr w:type="gramEnd"/>
+      <w:r>
+        <w:rPr>
+          <w:rFonts w:cstheme="minorHAnsi"/>
+          <w:color w:val="222222"/>
+          <w:shd w:val="clear" w:color="auto" w:fill="FFFFFF"/>
+        </w:rPr>
+        <w:t>“Hello there!!”); or alert(192*2);</w:t>
       </w:r>
     </w:p>
     <w:p>
@@ -6030,6 +6953,7 @@
         </w:rPr>
         <w:t xml:space="preserve"> = </w:t>
       </w:r>
+      <w:proofErr w:type="gramStart"/>
       <w:r>
         <w:rPr>
           <w:rFonts w:cstheme="minorHAnsi"/>
@@ -6044,15 +6968,16 @@
           <w:color w:val="222222"/>
           <w:shd w:val="clear" w:color="auto" w:fill="FFFFFF"/>
         </w:rPr>
-        <w:t>(“What is your</w:t>
-      </w:r>
+        <w:t>(</w:t>
+      </w:r>
+      <w:proofErr w:type="gramEnd"/>
       <w:r>
         <w:rPr>
           <w:rFonts w:cstheme="minorHAnsi"/>
           <w:color w:val="222222"/>
           <w:shd w:val="clear" w:color="auto" w:fill="FFFFFF"/>
         </w:rPr>
-        <w:t xml:space="preserve"> age</w:t>
+        <w:t>“What is your</w:t>
       </w:r>
       <w:r>
         <w:rPr>
@@ -6060,7 +6985,7 @@
           <w:color w:val="222222"/>
           <w:shd w:val="clear" w:color="auto" w:fill="FFFFFF"/>
         </w:rPr>
-        <w:t>?”);</w:t>
+        <w:t xml:space="preserve"> age</w:t>
       </w:r>
       <w:r>
         <w:rPr>
@@ -6068,6 +6993,14 @@
           <w:color w:val="222222"/>
           <w:shd w:val="clear" w:color="auto" w:fill="FFFFFF"/>
         </w:rPr>
+        <w:t>?”);</w:t>
+      </w:r>
+      <w:r>
+        <w:rPr>
+          <w:rFonts w:cstheme="minorHAnsi"/>
+          <w:color w:val="222222"/>
+          <w:shd w:val="clear" w:color="auto" w:fill="FFFFFF"/>
+        </w:rPr>
         <w:t xml:space="preserve"> (Stores input as string)</w:t>
       </w:r>
     </w:p>
@@ -6082,11 +7015,20 @@
           <w:rFonts w:cstheme="minorHAnsi"/>
         </w:rPr>
       </w:pPr>
-      <w:r>
-        <w:rPr>
-          <w:rFonts w:cstheme="minorHAnsi"/>
-        </w:rPr>
-        <w:t>typeof age is “string”.</w:t>
+      <w:proofErr w:type="spellStart"/>
+      <w:r>
+        <w:rPr>
+          <w:rFonts w:cstheme="minorHAnsi"/>
+        </w:rPr>
+        <w:lastRenderedPageBreak/>
+        <w:t>typeof</w:t>
+      </w:r>
+      <w:proofErr w:type="spellEnd"/>
+      <w:r>
+        <w:rPr>
+          <w:rFonts w:cstheme="minorHAnsi"/>
+        </w:rPr>
+        <w:t xml:space="preserve"> age is “string”.</w:t>
       </w:r>
     </w:p>
     <w:p>
@@ -6120,21 +7062,30 @@
           <w:rFonts w:cstheme="minorHAnsi"/>
         </w:rPr>
       </w:pPr>
+      <w:proofErr w:type="gramStart"/>
       <w:r>
         <w:rPr>
           <w:rFonts w:cstheme="minorHAnsi"/>
           <w:color w:val="222222"/>
           <w:shd w:val="clear" w:color="auto" w:fill="FFFFFF"/>
         </w:rPr>
-        <w:lastRenderedPageBreak/>
-        <w:t>console.log(“Hello from console!”)</w:t>
-      </w:r>
+        <w:t>console.log(</w:t>
+      </w:r>
+      <w:proofErr w:type="gramEnd"/>
       <w:r>
         <w:rPr>
           <w:rFonts w:cstheme="minorHAnsi"/>
           <w:color w:val="222222"/>
           <w:shd w:val="clear" w:color="auto" w:fill="FFFFFF"/>
         </w:rPr>
+        <w:t>“Hello from console!”)</w:t>
+      </w:r>
+      <w:r>
+        <w:rPr>
+          <w:rFonts w:cstheme="minorHAnsi"/>
+          <w:color w:val="222222"/>
+          <w:shd w:val="clear" w:color="auto" w:fill="FFFFFF"/>
+        </w:rPr>
         <w:t>; (It’s only for our own purpose)</w:t>
       </w:r>
     </w:p>
@@ -6155,30 +7106,58 @@
           <w:color w:val="222222"/>
           <w:shd w:val="clear" w:color="auto" w:fill="FFFFFF"/>
         </w:rPr>
-        <w:t>“Hello World”.indexOf(“</w:t>
-      </w:r>
+        <w:t>“Hello World</w:t>
+      </w:r>
+      <w:proofErr w:type="gramStart"/>
       <w:r>
         <w:rPr>
           <w:rFonts w:cstheme="minorHAnsi"/>
           <w:color w:val="222222"/>
           <w:shd w:val="clear" w:color="auto" w:fill="FFFFFF"/>
         </w:rPr>
-        <w:t>W</w:t>
-      </w:r>
+        <w:t>”.</w:t>
+      </w:r>
+      <w:proofErr w:type="spellStart"/>
       <w:r>
         <w:rPr>
           <w:rFonts w:cstheme="minorHAnsi"/>
           <w:color w:val="222222"/>
           <w:shd w:val="clear" w:color="auto" w:fill="FFFFFF"/>
         </w:rPr>
-        <w:t>orld”)</w:t>
-      </w:r>
+        <w:t>indexOf</w:t>
+      </w:r>
+      <w:proofErr w:type="spellEnd"/>
+      <w:proofErr w:type="gramEnd"/>
       <w:r>
         <w:rPr>
           <w:rFonts w:cstheme="minorHAnsi"/>
           <w:color w:val="222222"/>
           <w:shd w:val="clear" w:color="auto" w:fill="FFFFFF"/>
         </w:rPr>
+        <w:t>(“</w:t>
+      </w:r>
+      <w:r>
+        <w:rPr>
+          <w:rFonts w:cstheme="minorHAnsi"/>
+          <w:color w:val="222222"/>
+          <w:shd w:val="clear" w:color="auto" w:fill="FFFFFF"/>
+        </w:rPr>
+        <w:t>W</w:t>
+      </w:r>
+      <w:r>
+        <w:rPr>
+          <w:rFonts w:cstheme="minorHAnsi"/>
+          <w:color w:val="222222"/>
+          <w:shd w:val="clear" w:color="auto" w:fill="FFFFFF"/>
+        </w:rPr>
+        <w:t>orld”)</w:t>
+      </w:r>
+      <w:r>
+        <w:rPr>
+          <w:rFonts w:cstheme="minorHAnsi"/>
+          <w:color w:val="222222"/>
+          <w:shd w:val="clear" w:color="auto" w:fill="FFFFFF"/>
+        </w:rPr>
         <w:t>;</w:t>
       </w:r>
     </w:p>
@@ -6199,7 +7178,35 @@
           <w:color w:val="222222"/>
           <w:shd w:val="clear" w:color="auto" w:fill="FFFFFF"/>
         </w:rPr>
-        <w:t>“Hello”.slice(1);</w:t>
+        <w:t>“</w:t>
+      </w:r>
+      <w:proofErr w:type="spellStart"/>
+      <w:r>
+        <w:rPr>
+          <w:rFonts w:cstheme="minorHAnsi"/>
+          <w:color w:val="222222"/>
+          <w:shd w:val="clear" w:color="auto" w:fill="FFFFFF"/>
+        </w:rPr>
+        <w:t>Hello</w:t>
+      </w:r>
+      <w:proofErr w:type="gramStart"/>
+      <w:r>
+        <w:rPr>
+          <w:rFonts w:cstheme="minorHAnsi"/>
+          <w:color w:val="222222"/>
+          <w:shd w:val="clear" w:color="auto" w:fill="FFFFFF"/>
+        </w:rPr>
+        <w:t>”.slice</w:t>
+      </w:r>
+      <w:proofErr w:type="spellEnd"/>
+      <w:proofErr w:type="gramEnd"/>
+      <w:r>
+        <w:rPr>
+          <w:rFonts w:cstheme="minorHAnsi"/>
+          <w:color w:val="222222"/>
+          <w:shd w:val="clear" w:color="auto" w:fill="FFFFFF"/>
+        </w:rPr>
+        <w:t>(1);</w:t>
       </w:r>
     </w:p>
     <w:p>
@@ -6213,13 +7220,23 @@
           <w:rFonts w:cstheme="minorHAnsi"/>
         </w:rPr>
       </w:pPr>
+      <w:proofErr w:type="gramStart"/>
       <w:r>
         <w:rPr>
           <w:rFonts w:cstheme="minorHAnsi"/>
           <w:color w:val="222222"/>
           <w:shd w:val="clear" w:color="auto" w:fill="FFFFFF"/>
         </w:rPr>
-        <w:t>clear()</w:t>
+        <w:t>clear(</w:t>
+      </w:r>
+      <w:proofErr w:type="gramEnd"/>
+      <w:r>
+        <w:rPr>
+          <w:rFonts w:cstheme="minorHAnsi"/>
+          <w:color w:val="222222"/>
+          <w:shd w:val="clear" w:color="auto" w:fill="FFFFFF"/>
+        </w:rPr>
+        <w:t>)</w:t>
       </w:r>
     </w:p>
     <w:p>
@@ -6255,7 +7272,273 @@
           <w:color w:val="222222"/>
           <w:shd w:val="clear" w:color="auto" w:fill="FFFFFF"/>
         </w:rPr>
-        <w:t xml:space="preserve"> JS code in setTimeout() to let HTML load first. But anyway, alert and prompt are never really used and definitely not on page load.</w:t>
+        <w:t xml:space="preserve"> JS code in </w:t>
+      </w:r>
+      <w:proofErr w:type="spellStart"/>
+      <w:proofErr w:type="gramStart"/>
+      <w:r>
+        <w:rPr>
+          <w:rFonts w:cstheme="minorHAnsi"/>
+          <w:color w:val="222222"/>
+          <w:shd w:val="clear" w:color="auto" w:fill="FFFFFF"/>
+        </w:rPr>
+        <w:t>setTimeout</w:t>
+      </w:r>
+      <w:proofErr w:type="spellEnd"/>
+      <w:r>
+        <w:rPr>
+          <w:rFonts w:cstheme="minorHAnsi"/>
+          <w:color w:val="222222"/>
+          <w:shd w:val="clear" w:color="auto" w:fill="FFFFFF"/>
+        </w:rPr>
+        <w:t>(</w:t>
+      </w:r>
+      <w:proofErr w:type="gramEnd"/>
+      <w:r>
+        <w:rPr>
+          <w:rFonts w:cstheme="minorHAnsi"/>
+          <w:color w:val="222222"/>
+          <w:shd w:val="clear" w:color="auto" w:fill="FFFFFF"/>
+        </w:rPr>
+        <w:t>) to let HTML load first. But anyway, alert and prompt are never really used and definitely not on page load.</w:t>
+      </w:r>
+    </w:p>
+    <w:p>
+      <w:pPr>
+        <w:pStyle w:val="ListParagraph"/>
+        <w:numPr>
+          <w:ilvl w:val="0"/>
+          <w:numId w:val="27"/>
+        </w:numPr>
+        <w:rPr>
+          <w:rFonts w:cstheme="minorHAnsi"/>
+        </w:rPr>
+      </w:pPr>
+      <w:r>
+        <w:rPr>
+          <w:rFonts w:cstheme="minorHAnsi"/>
+        </w:rPr>
+        <w:t>Object is a class in JS, so</w:t>
+      </w:r>
+      <w:r>
+        <w:rPr>
+          <w:rFonts w:cstheme="minorHAnsi"/>
+        </w:rPr>
+        <w:t xml:space="preserve"> here: </w:t>
+      </w:r>
+      <w:proofErr w:type="spellStart"/>
+      <w:r>
+        <w:rPr>
+          <w:rStyle w:val="HTMLCode"/>
+          <w:rFonts w:ascii="Consolas" w:eastAsiaTheme="minorHAnsi" w:hAnsi="Consolas"/>
+          <w:color w:val="EC5252"/>
+          <w:sz w:val="18"/>
+          <w:szCs w:val="18"/>
+          <w:bdr w:val="single" w:sz="6" w:space="2" w:color="DEDFE0" w:frame="1"/>
+          <w:shd w:val="clear" w:color="auto" w:fill="F2F3F5"/>
+        </w:rPr>
+        <w:t>const</w:t>
+      </w:r>
+      <w:proofErr w:type="spellEnd"/>
+      <w:r>
+        <w:rPr>
+          <w:rStyle w:val="HTMLCode"/>
+          <w:rFonts w:ascii="Consolas" w:eastAsiaTheme="minorHAnsi" w:hAnsi="Consolas"/>
+          <w:color w:val="EC5252"/>
+          <w:sz w:val="18"/>
+          <w:szCs w:val="18"/>
+          <w:bdr w:val="single" w:sz="6" w:space="2" w:color="DEDFE0" w:frame="1"/>
+          <w:shd w:val="clear" w:color="auto" w:fill="F2F3F5"/>
+        </w:rPr>
+        <w:t xml:space="preserve"> dogs = {name: "Rusty", breed: "Mutt</w:t>
+      </w:r>
+      <w:proofErr w:type="gramStart"/>
+      <w:r>
+        <w:rPr>
+          <w:rStyle w:val="HTMLCode"/>
+          <w:rFonts w:ascii="Consolas" w:eastAsiaTheme="minorHAnsi" w:hAnsi="Consolas"/>
+          <w:color w:val="EC5252"/>
+          <w:sz w:val="18"/>
+          <w:szCs w:val="18"/>
+          <w:bdr w:val="single" w:sz="6" w:space="2" w:color="DEDFE0" w:frame="1"/>
+          <w:shd w:val="clear" w:color="auto" w:fill="F2F3F5"/>
+        </w:rPr>
+        <w:t>}</w:t>
+      </w:r>
+      <w:r>
+        <w:rPr>
+          <w:rFonts w:cstheme="minorHAnsi"/>
+        </w:rPr>
+        <w:t xml:space="preserve"> </w:t>
+      </w:r>
+      <w:r>
+        <w:rPr>
+          <w:rFonts w:cstheme="minorHAnsi"/>
+        </w:rPr>
+        <w:t>,</w:t>
+      </w:r>
+      <w:proofErr w:type="gramEnd"/>
+      <w:r>
+        <w:rPr>
+          <w:rFonts w:cstheme="minorHAnsi"/>
+        </w:rPr>
+        <w:t xml:space="preserve"> </w:t>
+      </w:r>
+      <w:r>
+        <w:rPr>
+          <w:rFonts w:cstheme="minorHAnsi"/>
+        </w:rPr>
+        <w:t>dogs is an instance of the Object class.</w:t>
+      </w:r>
+      <w:r>
+        <w:rPr>
+          <w:rFonts w:cstheme="minorHAnsi"/>
+        </w:rPr>
+        <w:t xml:space="preserve"> </w:t>
+      </w:r>
+    </w:p>
+    <w:p>
+      <w:pPr>
+        <w:pStyle w:val="ListParagraph"/>
+        <w:numPr>
+          <w:ilvl w:val="1"/>
+          <w:numId w:val="27"/>
+        </w:numPr>
+        <w:rPr>
+          <w:rFonts w:cstheme="minorHAnsi"/>
+        </w:rPr>
+      </w:pPr>
+      <w:proofErr w:type="spellStart"/>
+      <w:r>
+        <w:rPr>
+          <w:rStyle w:val="HTMLCode"/>
+          <w:rFonts w:ascii="Consolas" w:eastAsiaTheme="minorHAnsi" w:hAnsi="Consolas"/>
+          <w:color w:val="EC5252"/>
+          <w:sz w:val="18"/>
+          <w:szCs w:val="18"/>
+          <w:bdr w:val="single" w:sz="6" w:space="2" w:color="DEDFE0" w:frame="1"/>
+          <w:shd w:val="clear" w:color="auto" w:fill="F2F3F5"/>
+        </w:rPr>
+        <w:t>const</w:t>
+      </w:r>
+      <w:proofErr w:type="spellEnd"/>
+      <w:r>
+        <w:rPr>
+          <w:rStyle w:val="HTMLCode"/>
+          <w:rFonts w:ascii="Consolas" w:eastAsiaTheme="minorHAnsi" w:hAnsi="Consolas"/>
+          <w:color w:val="EC5252"/>
+          <w:sz w:val="18"/>
+          <w:szCs w:val="18"/>
+          <w:bdr w:val="single" w:sz="6" w:space="2" w:color="DEDFE0" w:frame="1"/>
+          <w:shd w:val="clear" w:color="auto" w:fill="F2F3F5"/>
+        </w:rPr>
+        <w:t xml:space="preserve"> dogs = {...}</w:t>
+      </w:r>
+      <w:r>
+        <w:rPr>
+          <w:rFonts w:asciiTheme="majorHAnsi" w:hAnsiTheme="majorHAnsi" w:cstheme="majorHAnsi"/>
+          <w:color w:val="000000" w:themeColor="text1"/>
+          <w:shd w:val="clear" w:color="auto" w:fill="FFFFFF"/>
+        </w:rPr>
+        <w:t> is an object literal</w:t>
+      </w:r>
+      <w:r>
+        <w:rPr>
+          <w:rFonts w:asciiTheme="majorHAnsi" w:hAnsiTheme="majorHAnsi" w:cstheme="majorHAnsi"/>
+          <w:color w:val="000000" w:themeColor="text1"/>
+          <w:shd w:val="clear" w:color="auto" w:fill="FFFFFF"/>
+        </w:rPr>
+        <w:t>.</w:t>
+      </w:r>
+    </w:p>
+    <w:p>
+      <w:pPr>
+        <w:pStyle w:val="ListParagraph"/>
+        <w:numPr>
+          <w:ilvl w:val="1"/>
+          <w:numId w:val="27"/>
+        </w:numPr>
+        <w:rPr>
+          <w:rFonts w:cstheme="minorHAnsi"/>
+        </w:rPr>
+      </w:pPr>
+      <w:r>
+        <w:rPr>
+          <w:rFonts w:asciiTheme="majorHAnsi" w:hAnsiTheme="majorHAnsi" w:cstheme="majorHAnsi"/>
+          <w:color w:val="000000" w:themeColor="text1"/>
+          <w:shd w:val="clear" w:color="auto" w:fill="FFFFFF"/>
+        </w:rPr>
+        <w:t>Th</w:t>
+      </w:r>
+      <w:r>
+        <w:rPr>
+          <w:rFonts w:asciiTheme="majorHAnsi" w:hAnsiTheme="majorHAnsi" w:cstheme="majorHAnsi"/>
+          <w:color w:val="000000" w:themeColor="text1"/>
+          <w:shd w:val="clear" w:color="auto" w:fill="FFFFFF"/>
+        </w:rPr>
+        <w:t>e full syntax is:</w:t>
+      </w:r>
+      <w:r>
+        <w:rPr>
+          <w:rFonts w:ascii="Segoe UI" w:hAnsi="Segoe UI" w:cs="Segoe UI"/>
+          <w:color w:val="3C3B37"/>
+          <w:sz w:val="20"/>
+          <w:szCs w:val="20"/>
+          <w:shd w:val="clear" w:color="auto" w:fill="FFFFFF"/>
+        </w:rPr>
+        <w:t> </w:t>
+      </w:r>
+      <w:proofErr w:type="spellStart"/>
+      <w:r>
+        <w:rPr>
+          <w:rStyle w:val="HTMLCode"/>
+          <w:rFonts w:ascii="Consolas" w:eastAsiaTheme="minorHAnsi" w:hAnsi="Consolas"/>
+          <w:color w:val="EC5252"/>
+          <w:sz w:val="18"/>
+          <w:szCs w:val="18"/>
+          <w:bdr w:val="single" w:sz="6" w:space="2" w:color="DEDFE0" w:frame="1"/>
+          <w:shd w:val="clear" w:color="auto" w:fill="F2F3F5"/>
+        </w:rPr>
+        <w:t>const</w:t>
+      </w:r>
+      <w:proofErr w:type="spellEnd"/>
+      <w:r>
+        <w:rPr>
+          <w:rStyle w:val="HTMLCode"/>
+          <w:rFonts w:ascii="Consolas" w:eastAsiaTheme="minorHAnsi" w:hAnsi="Consolas"/>
+          <w:color w:val="EC5252"/>
+          <w:sz w:val="18"/>
+          <w:szCs w:val="18"/>
+          <w:bdr w:val="single" w:sz="6" w:space="2" w:color="DEDFE0" w:frame="1"/>
+          <w:shd w:val="clear" w:color="auto" w:fill="F2F3F5"/>
+        </w:rPr>
+        <w:t xml:space="preserve"> dogs = new </w:t>
+      </w:r>
+      <w:proofErr w:type="gramStart"/>
+      <w:r>
+        <w:rPr>
+          <w:rStyle w:val="HTMLCode"/>
+          <w:rFonts w:ascii="Consolas" w:eastAsiaTheme="minorHAnsi" w:hAnsi="Consolas"/>
+          <w:color w:val="EC5252"/>
+          <w:sz w:val="18"/>
+          <w:szCs w:val="18"/>
+          <w:bdr w:val="single" w:sz="6" w:space="2" w:color="DEDFE0" w:frame="1"/>
+          <w:shd w:val="clear" w:color="auto" w:fill="F2F3F5"/>
+        </w:rPr>
+        <w:t>Object(</w:t>
+      </w:r>
+      <w:proofErr w:type="gramEnd"/>
+      <w:r>
+        <w:rPr>
+          <w:rStyle w:val="HTMLCode"/>
+          <w:rFonts w:ascii="Consolas" w:eastAsiaTheme="minorHAnsi" w:hAnsi="Consolas"/>
+          <w:color w:val="EC5252"/>
+          <w:sz w:val="18"/>
+          <w:szCs w:val="18"/>
+          <w:bdr w:val="single" w:sz="6" w:space="2" w:color="DEDFE0" w:frame="1"/>
+          <w:shd w:val="clear" w:color="auto" w:fill="F2F3F5"/>
+        </w:rPr>
+        <w:t>{...})</w:t>
       </w:r>
     </w:p>
     <w:p>
@@ -6461,20 +7744,30 @@
           <w:rFonts w:cstheme="minorHAnsi"/>
         </w:rPr>
       </w:pPr>
+      <w:proofErr w:type="gramStart"/>
       <w:r>
         <w:rPr>
           <w:rFonts w:cstheme="minorHAnsi"/>
           <w:color w:val="222222"/>
           <w:shd w:val="clear" w:color="auto" w:fill="FFFFFF"/>
         </w:rPr>
-        <w:t>!===</w:t>
-      </w:r>
+        <w:t>!=</w:t>
+      </w:r>
+      <w:proofErr w:type="gramEnd"/>
       <w:r>
         <w:rPr>
           <w:rFonts w:cstheme="minorHAnsi"/>
           <w:color w:val="222222"/>
           <w:shd w:val="clear" w:color="auto" w:fill="FFFFFF"/>
         </w:rPr>
+        <w:t>==</w:t>
+      </w:r>
+      <w:r>
+        <w:rPr>
+          <w:rFonts w:cstheme="minorHAnsi"/>
+          <w:color w:val="222222"/>
+          <w:shd w:val="clear" w:color="auto" w:fill="FFFFFF"/>
+        </w:rPr>
         <w:t xml:space="preserve"> (5 !== ‘5’ as different type though same value)</w:t>
       </w:r>
     </w:p>
@@ -6614,13 +7907,41 @@
           <w:rFonts w:cstheme="minorHAnsi"/>
         </w:rPr>
       </w:pPr>
+      <w:proofErr w:type="spellStart"/>
       <w:r>
         <w:rPr>
           <w:rFonts w:cstheme="minorHAnsi"/>
           <w:color w:val="222222"/>
           <w:shd w:val="clear" w:color="auto" w:fill="FFFFFF"/>
         </w:rPr>
-        <w:t>NaN == NaN is false (weird ha?! :P).</w:t>
+        <w:t>NaN</w:t>
+      </w:r>
+      <w:proofErr w:type="spellEnd"/>
+      <w:r>
+        <w:rPr>
+          <w:rFonts w:cstheme="minorHAnsi"/>
+          <w:color w:val="222222"/>
+          <w:shd w:val="clear" w:color="auto" w:fill="FFFFFF"/>
+        </w:rPr>
+        <w:t xml:space="preserve"> == </w:t>
+      </w:r>
+      <w:proofErr w:type="spellStart"/>
+      <w:r>
+        <w:rPr>
+          <w:rFonts w:cstheme="minorHAnsi"/>
+          <w:color w:val="222222"/>
+          <w:shd w:val="clear" w:color="auto" w:fill="FFFFFF"/>
+        </w:rPr>
+        <w:t>NaN</w:t>
+      </w:r>
+      <w:proofErr w:type="spellEnd"/>
+      <w:r>
+        <w:rPr>
+          <w:rFonts w:cstheme="minorHAnsi"/>
+          <w:color w:val="222222"/>
+          <w:shd w:val="clear" w:color="auto" w:fill="FFFFFF"/>
+        </w:rPr>
+        <w:t xml:space="preserve"> is false (weird ha?! :P).</w:t>
       </w:r>
     </w:p>
     <w:p>
@@ -6720,15 +8041,61 @@
           <w:color w:val="222222"/>
           <w:shd w:val="clear" w:color="auto" w:fill="FFFFFF"/>
         </w:rPr>
-        <w:t>Every value in JS is truthy or falsy</w:t>
-      </w:r>
+        <w:t xml:space="preserve">Every value in JS is truthy or </w:t>
+      </w:r>
+      <w:proofErr w:type="spellStart"/>
       <w:r>
         <w:rPr>
           <w:rFonts w:cstheme="minorHAnsi"/>
           <w:color w:val="222222"/>
           <w:shd w:val="clear" w:color="auto" w:fill="FFFFFF"/>
         </w:rPr>
-        <w:t xml:space="preserve"> like NaN, 0, null, -1. Check it like !!NaN.</w:t>
+        <w:t>falsy</w:t>
+      </w:r>
+      <w:proofErr w:type="spellEnd"/>
+      <w:r>
+        <w:rPr>
+          <w:rFonts w:cstheme="minorHAnsi"/>
+          <w:color w:val="222222"/>
+          <w:shd w:val="clear" w:color="auto" w:fill="FFFFFF"/>
+        </w:rPr>
+        <w:t xml:space="preserve"> like </w:t>
+      </w:r>
+      <w:proofErr w:type="spellStart"/>
+      <w:r>
+        <w:rPr>
+          <w:rFonts w:cstheme="minorHAnsi"/>
+          <w:color w:val="222222"/>
+          <w:shd w:val="clear" w:color="auto" w:fill="FFFFFF"/>
+        </w:rPr>
+        <w:t>NaN</w:t>
+      </w:r>
+      <w:proofErr w:type="spellEnd"/>
+      <w:r>
+        <w:rPr>
+          <w:rFonts w:cstheme="minorHAnsi"/>
+          <w:color w:val="222222"/>
+          <w:shd w:val="clear" w:color="auto" w:fill="FFFFFF"/>
+        </w:rPr>
+        <w:t>, 0, null, -1. Check it like !!</w:t>
+      </w:r>
+      <w:proofErr w:type="spellStart"/>
+      <w:r>
+        <w:rPr>
+          <w:rFonts w:cstheme="minorHAnsi"/>
+          <w:color w:val="222222"/>
+          <w:shd w:val="clear" w:color="auto" w:fill="FFFFFF"/>
+        </w:rPr>
+        <w:t>NaN</w:t>
+      </w:r>
+      <w:proofErr w:type="spellEnd"/>
+      <w:r>
+        <w:rPr>
+          <w:rFonts w:cstheme="minorHAnsi"/>
+          <w:color w:val="222222"/>
+          <w:shd w:val="clear" w:color="auto" w:fill="FFFFFF"/>
+        </w:rPr>
+        <w:t>.</w:t>
       </w:r>
     </w:p>
     <w:p>
@@ -6742,13 +8109,23 @@
           <w:rFonts w:cstheme="minorHAnsi"/>
         </w:rPr>
       </w:pPr>
+      <w:proofErr w:type="spellStart"/>
       <w:r>
         <w:rPr>
           <w:rFonts w:cstheme="minorHAnsi"/>
           <w:color w:val="222222"/>
           <w:shd w:val="clear" w:color="auto" w:fill="FFFFFF"/>
         </w:rPr>
-        <w:t>Falsy values</w:t>
+        <w:t>Falsy</w:t>
+      </w:r>
+      <w:proofErr w:type="spellEnd"/>
+      <w:r>
+        <w:rPr>
+          <w:rFonts w:cstheme="minorHAnsi"/>
+          <w:color w:val="222222"/>
+          <w:shd w:val="clear" w:color="auto" w:fill="FFFFFF"/>
+        </w:rPr>
+        <w:t xml:space="preserve"> values</w:t>
       </w:r>
     </w:p>
     <w:p>
@@ -6862,6 +8239,7 @@
           <w:rFonts w:cstheme="minorHAnsi"/>
         </w:rPr>
       </w:pPr>
+      <w:proofErr w:type="spellStart"/>
       <w:r>
         <w:rPr>
           <w:rFonts w:cstheme="minorHAnsi"/>
@@ -6870,6 +8248,7 @@
         </w:rPr>
         <w:t>NaN</w:t>
       </w:r>
+      <w:proofErr w:type="spellEnd"/>
     </w:p>
     <w:p>
       <w:pPr>
@@ -6888,7 +8267,25 @@
           <w:color w:val="222222"/>
           <w:shd w:val="clear" w:color="auto" w:fill="FFFFFF"/>
         </w:rPr>
-        <w:t>Everything else is truthy. Example, “haha!”, “false” as these are not empty strings.</w:t>
+        <w:t>Everything else is truthy. Example, “</w:t>
+      </w:r>
+      <w:proofErr w:type="spellStart"/>
+      <w:r>
+        <w:rPr>
+          <w:rFonts w:cstheme="minorHAnsi"/>
+          <w:color w:val="222222"/>
+          <w:shd w:val="clear" w:color="auto" w:fill="FFFFFF"/>
+        </w:rPr>
+        <w:t>haha</w:t>
+      </w:r>
+      <w:proofErr w:type="spellEnd"/>
+      <w:r>
+        <w:rPr>
+          <w:rFonts w:cstheme="minorHAnsi"/>
+          <w:color w:val="222222"/>
+          <w:shd w:val="clear" w:color="auto" w:fill="FFFFFF"/>
+        </w:rPr>
+        <w:t>!”, “false” as these are not empty strings.</w:t>
       </w:r>
     </w:p>
     <w:p>
@@ -7020,7 +8417,6 @@
         <w:rPr>
           <w:rFonts w:cstheme="minorHAnsi"/>
         </w:rPr>
-        <w:lastRenderedPageBreak/>
         <w:t>Two syntaxes for declaring a function</w:t>
       </w:r>
     </w:p>
@@ -7221,6 +8617,8 @@
           <w:rFonts w:cstheme="minorHAnsi"/>
         </w:rPr>
       </w:pPr>
+      <w:proofErr w:type="spellStart"/>
+      <w:proofErr w:type="gramStart"/>
       <w:r>
         <w:rPr>
           <w:rFonts w:cstheme="minorHAnsi"/>
@@ -7233,11 +8631,41 @@
         </w:rPr>
         <w:t>nterval</w:t>
       </w:r>
-      <w:r>
-        <w:rPr>
-          <w:rFonts w:cstheme="minorHAnsi"/>
-        </w:rPr>
-        <w:t>(anotherFuncName, intervalInms)</w:t>
+      <w:proofErr w:type="spellEnd"/>
+      <w:r>
+        <w:rPr>
+          <w:rFonts w:cstheme="minorHAnsi"/>
+        </w:rPr>
+        <w:t>(</w:t>
+      </w:r>
+      <w:proofErr w:type="spellStart"/>
+      <w:proofErr w:type="gramEnd"/>
+      <w:r>
+        <w:rPr>
+          <w:rFonts w:cstheme="minorHAnsi"/>
+        </w:rPr>
+        <w:t>anotherFuncName</w:t>
+      </w:r>
+      <w:proofErr w:type="spellEnd"/>
+      <w:r>
+        <w:rPr>
+          <w:rFonts w:cstheme="minorHAnsi"/>
+        </w:rPr>
+        <w:t xml:space="preserve">, </w:t>
+      </w:r>
+      <w:proofErr w:type="spellStart"/>
+      <w:r>
+        <w:rPr>
+          <w:rFonts w:cstheme="minorHAnsi"/>
+        </w:rPr>
+        <w:t>intervalInms</w:t>
+      </w:r>
+      <w:proofErr w:type="spellEnd"/>
+      <w:r>
+        <w:rPr>
+          <w:rFonts w:cstheme="minorHAnsi"/>
+        </w:rPr>
+        <w:t>)</w:t>
       </w:r>
       <w:r>
         <w:rPr>
@@ -7249,7 +8677,35 @@
         <w:rPr>
           <w:rFonts w:cstheme="minorHAnsi"/>
         </w:rPr>
-        <w:t xml:space="preserve"> (Stop by using clearInterval(num))</w:t>
+        <w:t xml:space="preserve"> (Stop by using </w:t>
+      </w:r>
+      <w:proofErr w:type="spellStart"/>
+      <w:r>
+        <w:rPr>
+          <w:rFonts w:cstheme="minorHAnsi"/>
+        </w:rPr>
+        <w:t>clearInterval</w:t>
+      </w:r>
+      <w:proofErr w:type="spellEnd"/>
+      <w:r>
+        <w:rPr>
+          <w:rFonts w:cstheme="minorHAnsi"/>
+        </w:rPr>
+        <w:t>(</w:t>
+      </w:r>
+      <w:proofErr w:type="spellStart"/>
+      <w:r>
+        <w:rPr>
+          <w:rFonts w:cstheme="minorHAnsi"/>
+        </w:rPr>
+        <w:t>num</w:t>
+      </w:r>
+      <w:proofErr w:type="spellEnd"/>
+      <w:r>
+        <w:rPr>
+          <w:rFonts w:cstheme="minorHAnsi"/>
+        </w:rPr>
+        <w:t>))</w:t>
       </w:r>
     </w:p>
     <w:p>
@@ -7437,7 +8893,15 @@
         </w:numPr>
       </w:pPr>
       <w:r>
-        <w:t>var friends = new Array(); // uncommon</w:t>
+        <w:t xml:space="preserve">var friends = new </w:t>
+      </w:r>
+      <w:proofErr w:type="gramStart"/>
+      <w:r>
+        <w:t>Array(</w:t>
+      </w:r>
+      <w:proofErr w:type="gramEnd"/>
+      <w:r>
+        <w:t>); // uncommon</w:t>
       </w:r>
     </w:p>
     <w:p>
@@ -7449,7 +8913,15 @@
         </w:numPr>
       </w:pPr>
       <w:r>
-        <w:t>var random_collection = [49, true, null, “Saanika”]; // can hold any type of data</w:t>
+        <w:t xml:space="preserve">var </w:t>
+      </w:r>
+      <w:proofErr w:type="spellStart"/>
+      <w:r>
+        <w:t>random_collection</w:t>
+      </w:r>
+      <w:proofErr w:type="spellEnd"/>
+      <w:r>
+        <w:t xml:space="preserve"> = [49, true, null, “Saanika”]; // can hold any type of data</w:t>
       </w:r>
     </w:p>
     <w:p>
@@ -7521,6 +8993,7 @@
         </w:numPr>
       </w:pPr>
       <w:r>
+        <w:lastRenderedPageBreak/>
         <w:t>Add and remove from front of array</w:t>
       </w:r>
     </w:p>
@@ -7562,8 +9035,13 @@
           <w:numId w:val="32"/>
         </w:numPr>
       </w:pPr>
-      <w:r>
-        <w:t>indexOf (return first instance of an item in case of multiple)</w:t>
+      <w:proofErr w:type="spellStart"/>
+      <w:r>
+        <w:t>indexOf</w:t>
+      </w:r>
+      <w:proofErr w:type="spellEnd"/>
+      <w:r>
+        <w:t xml:space="preserve"> (return first instance of an item in case of multiple)</w:t>
       </w:r>
     </w:p>
     <w:p>
@@ -7590,7 +9068,15 @@
         </w:numPr>
       </w:pPr>
       <w:r>
-        <w:t>splice (to delete a a part of array)</w:t>
+        <w:t xml:space="preserve">splice (to delete a </w:t>
+      </w:r>
+      <w:proofErr w:type="spellStart"/>
+      <w:r>
+        <w:t>a</w:t>
+      </w:r>
+      <w:proofErr w:type="spellEnd"/>
+      <w:r>
+        <w:t xml:space="preserve"> part of array)</w:t>
       </w:r>
     </w:p>
     <w:p>
@@ -7613,9 +9099,18 @@
           <w:numId w:val="32"/>
         </w:numPr>
       </w:pPr>
-      <w:r>
-        <w:lastRenderedPageBreak/>
-        <w:t>forEach() // much easier and very common.</w:t>
+      <w:proofErr w:type="spellStart"/>
+      <w:proofErr w:type="gramStart"/>
+      <w:r>
+        <w:t>forEach</w:t>
+      </w:r>
+      <w:proofErr w:type="spellEnd"/>
+      <w:r>
+        <w:t>(</w:t>
+      </w:r>
+      <w:proofErr w:type="gramEnd"/>
+      <w:r>
+        <w:t>) // much easier and very common.</w:t>
       </w:r>
     </w:p>
     <w:p>
@@ -7629,11 +9124,35 @@
           <w:rFonts w:cstheme="minorHAnsi"/>
         </w:rPr>
       </w:pPr>
-      <w:r>
-        <w:rPr>
-          <w:rFonts w:cstheme="minorHAnsi"/>
-        </w:rPr>
-        <w:t>arr.forEach(funcName);</w:t>
+      <w:proofErr w:type="spellStart"/>
+      <w:proofErr w:type="gramStart"/>
+      <w:r>
+        <w:rPr>
+          <w:rFonts w:cstheme="minorHAnsi"/>
+        </w:rPr>
+        <w:t>arr.forEach</w:t>
+      </w:r>
+      <w:proofErr w:type="spellEnd"/>
+      <w:proofErr w:type="gramEnd"/>
+      <w:r>
+        <w:rPr>
+          <w:rFonts w:cstheme="minorHAnsi"/>
+        </w:rPr>
+        <w:t>(</w:t>
+      </w:r>
+      <w:proofErr w:type="spellStart"/>
+      <w:r>
+        <w:rPr>
+          <w:rFonts w:cstheme="minorHAnsi"/>
+        </w:rPr>
+        <w:t>funcName</w:t>
+      </w:r>
+      <w:proofErr w:type="spellEnd"/>
+      <w:r>
+        <w:rPr>
+          <w:rFonts w:cstheme="minorHAnsi"/>
+        </w:rPr>
+        <w:t>);</w:t>
       </w:r>
     </w:p>
     <w:p>
@@ -7651,7 +9170,21 @@
         <w:rPr>
           <w:rFonts w:cstheme="minorHAnsi"/>
         </w:rPr>
-        <w:t>Calls a callback function (function passed into another function as an argument).</w:t>
+        <w:t xml:space="preserve">Calls a </w:t>
+      </w:r>
+      <w:proofErr w:type="spellStart"/>
+      <w:r>
+        <w:rPr>
+          <w:rFonts w:cstheme="minorHAnsi"/>
+        </w:rPr>
+        <w:t>callback</w:t>
+      </w:r>
+      <w:proofErr w:type="spellEnd"/>
+      <w:r>
+        <w:rPr>
+          <w:rFonts w:cstheme="minorHAnsi"/>
+        </w:rPr>
+        <w:t xml:space="preserve"> function (function passed into another function as an argument).</w:t>
       </w:r>
     </w:p>
     <w:p>
@@ -7665,11 +9198,19 @@
           <w:rFonts w:cstheme="minorHAnsi"/>
         </w:rPr>
       </w:pPr>
-      <w:r>
-        <w:rPr>
-          <w:rFonts w:cstheme="minorHAnsi"/>
-        </w:rPr>
-        <w:t>Callback function is expected to have 3 arguments in the following order</w:t>
+      <w:proofErr w:type="spellStart"/>
+      <w:r>
+        <w:rPr>
+          <w:rFonts w:cstheme="minorHAnsi"/>
+        </w:rPr>
+        <w:t>Callback</w:t>
+      </w:r>
+      <w:proofErr w:type="spellEnd"/>
+      <w:r>
+        <w:rPr>
+          <w:rFonts w:cstheme="minorHAnsi"/>
+        </w:rPr>
+        <w:t xml:space="preserve"> function is expected to have 3 arguments in the following order</w:t>
       </w:r>
     </w:p>
     <w:p>
@@ -7723,7 +9264,29 @@
         <w:rPr>
           <w:rFonts w:cstheme="minorHAnsi"/>
         </w:rPr>
-        <w:t>Array that .forEach was called on.</w:t>
+        <w:t xml:space="preserve">Array </w:t>
+      </w:r>
+      <w:proofErr w:type="gramStart"/>
+      <w:r>
+        <w:rPr>
+          <w:rFonts w:cstheme="minorHAnsi"/>
+        </w:rPr>
+        <w:t>that .</w:t>
+      </w:r>
+      <w:proofErr w:type="spellStart"/>
+      <w:r>
+        <w:rPr>
+          <w:rFonts w:cstheme="minorHAnsi"/>
+        </w:rPr>
+        <w:t>forEach</w:t>
+      </w:r>
+      <w:proofErr w:type="spellEnd"/>
+      <w:proofErr w:type="gramEnd"/>
+      <w:r>
+        <w:rPr>
+          <w:rFonts w:cstheme="minorHAnsi"/>
+        </w:rPr>
+        <w:t xml:space="preserve"> was called on.</w:t>
       </w:r>
     </w:p>
     <w:p>
@@ -7885,8 +9448,13 @@
         </w:numPr>
       </w:pPr>
       <w:r>
-        <w:t>Building our own forEach</w:t>
-      </w:r>
+        <w:t xml:space="preserve">Building our own </w:t>
+      </w:r>
+      <w:proofErr w:type="spellStart"/>
+      <w:r>
+        <w:t>forEach</w:t>
+      </w:r>
+      <w:proofErr w:type="spellEnd"/>
     </w:p>
     <w:p>
       <w:pPr>
@@ -7909,7 +9477,15 @@
         <w:t xml:space="preserve"> </w:t>
       </w:r>
       <w:r>
-        <w:t>Like (alert()) is an anonymous function that calls alert();. Another example-</w:t>
+        <w:t>Like (</w:t>
+      </w:r>
+      <w:proofErr w:type="gramStart"/>
+      <w:r>
+        <w:t>alert(</w:t>
+      </w:r>
+      <w:proofErr w:type="gramEnd"/>
+      <w:r>
+        <w:t>)) is an anonymous function that calls alert();. Another example-</w:t>
       </w:r>
     </w:p>
     <w:p>
@@ -7953,8 +9529,20 @@
           <w:szCs w:val="21"/>
           <w:lang w:eastAsia="en-IN"/>
         </w:rPr>
-        <w:t> (){</w:t>
-      </w:r>
+        <w:t> </w:t>
+      </w:r>
+      <w:proofErr w:type="gramStart"/>
+      <w:r>
+        <w:rPr>
+          <w:rFonts w:ascii="Consolas" w:eastAsia="Times New Roman" w:hAnsi="Consolas" w:cs="Times New Roman"/>
+          <w:color w:val="D4D4D4"/>
+          <w:sz w:val="21"/>
+          <w:szCs w:val="21"/>
+          <w:lang w:eastAsia="en-IN"/>
+        </w:rPr>
+        <w:t>(){</w:t>
+      </w:r>
+      <w:proofErr w:type="gramEnd"/>
     </w:p>
     <w:p>
       <w:pPr>
@@ -7979,6 +9567,7 @@
         </w:rPr>
         <w:t>    </w:t>
       </w:r>
+      <w:proofErr w:type="gramStart"/>
       <w:r>
         <w:rPr>
           <w:rFonts w:ascii="Consolas" w:eastAsia="Times New Roman" w:hAnsi="Consolas" w:cs="Times New Roman"/>
@@ -8019,6 +9608,7 @@
         </w:rPr>
         <w:t>(</w:t>
       </w:r>
+      <w:proofErr w:type="gramEnd"/>
       <w:r>
         <w:rPr>
           <w:rFonts w:ascii="Consolas" w:eastAsia="Times New Roman" w:hAnsi="Consolas" w:cs="Times New Roman"/>
@@ -8171,6 +9761,7 @@
         </w:rPr>
         <w:t> </w:t>
       </w:r>
+      <w:proofErr w:type="gramStart"/>
       <w:r>
         <w:rPr>
           <w:rFonts w:ascii="Consolas" w:eastAsia="Times New Roman" w:hAnsi="Consolas" w:cs="Times New Roman"/>
@@ -8189,7 +9780,18 @@
           <w:szCs w:val="21"/>
           <w:lang w:eastAsia="en-IN"/>
         </w:rPr>
-        <w:t>(){</w:t>
+        <w:t>(</w:t>
+      </w:r>
+      <w:proofErr w:type="gramEnd"/>
+      <w:r>
+        <w:rPr>
+          <w:rFonts w:ascii="Consolas" w:eastAsia="Times New Roman" w:hAnsi="Consolas" w:cs="Times New Roman"/>
+          <w:color w:val="D4D4D4"/>
+          <w:sz w:val="21"/>
+          <w:szCs w:val="21"/>
+          <w:lang w:eastAsia="en-IN"/>
+        </w:rPr>
+        <w:t>){</w:t>
       </w:r>
     </w:p>
     <w:p>
@@ -8273,7 +9875,29 @@
           <w:szCs w:val="21"/>
           <w:lang w:eastAsia="en-IN"/>
         </w:rPr>
-        <w:t>"hiiiii"</w:t>
+        <w:t>"</w:t>
+      </w:r>
+      <w:proofErr w:type="spellStart"/>
+      <w:r>
+        <w:rPr>
+          <w:rFonts w:ascii="Consolas" w:eastAsia="Times New Roman" w:hAnsi="Consolas" w:cs="Times New Roman"/>
+          <w:color w:val="CE9178"/>
+          <w:sz w:val="21"/>
+          <w:szCs w:val="21"/>
+          <w:lang w:eastAsia="en-IN"/>
+        </w:rPr>
+        <w:t>hiiiii</w:t>
+      </w:r>
+      <w:proofErr w:type="spellEnd"/>
+      <w:r>
+        <w:rPr>
+          <w:rFonts w:ascii="Consolas" w:eastAsia="Times New Roman" w:hAnsi="Consolas" w:cs="Times New Roman"/>
+          <w:color w:val="CE9178"/>
+          <w:sz w:val="21"/>
+          <w:szCs w:val="21"/>
+          <w:lang w:eastAsia="en-IN"/>
+        </w:rPr>
+        <w:t>"</w:t>
       </w:r>
       <w:r>
         <w:rPr>
@@ -8375,6 +9999,7 @@
         </w:rPr>
         <w:t> </w:t>
       </w:r>
+      <w:proofErr w:type="gramStart"/>
       <w:r>
         <w:rPr>
           <w:rFonts w:ascii="Consolas" w:eastAsia="Times New Roman" w:hAnsi="Consolas" w:cs="Times New Roman"/>
@@ -8393,7 +10018,18 @@
           <w:szCs w:val="21"/>
           <w:lang w:eastAsia="en-IN"/>
         </w:rPr>
-        <w:t>(){</w:t>
+        <w:t>(</w:t>
+      </w:r>
+      <w:proofErr w:type="gramEnd"/>
+      <w:r>
+        <w:rPr>
+          <w:rFonts w:ascii="Consolas" w:eastAsia="Times New Roman" w:hAnsi="Consolas" w:cs="Times New Roman"/>
+          <w:color w:val="D4D4D4"/>
+          <w:sz w:val="21"/>
+          <w:szCs w:val="21"/>
+          <w:lang w:eastAsia="en-IN"/>
+        </w:rPr>
+        <w:t>){</w:t>
       </w:r>
     </w:p>
     <w:p>
@@ -8467,7 +10103,29 @@
           <w:szCs w:val="21"/>
           <w:lang w:eastAsia="en-IN"/>
         </w:rPr>
-        <w:t>"hiiiii"</w:t>
+        <w:t>"</w:t>
+      </w:r>
+      <w:proofErr w:type="spellStart"/>
+      <w:r>
+        <w:rPr>
+          <w:rFonts w:ascii="Consolas" w:eastAsia="Times New Roman" w:hAnsi="Consolas" w:cs="Times New Roman"/>
+          <w:color w:val="CE9178"/>
+          <w:sz w:val="21"/>
+          <w:szCs w:val="21"/>
+          <w:lang w:eastAsia="en-IN"/>
+        </w:rPr>
+        <w:t>hiiiii</w:t>
+      </w:r>
+      <w:proofErr w:type="spellEnd"/>
+      <w:r>
+        <w:rPr>
+          <w:rFonts w:ascii="Consolas" w:eastAsia="Times New Roman" w:hAnsi="Consolas" w:cs="Times New Roman"/>
+          <w:color w:val="CE9178"/>
+          <w:sz w:val="21"/>
+          <w:szCs w:val="21"/>
+          <w:lang w:eastAsia="en-IN"/>
+        </w:rPr>
+        <w:t>"</w:t>
       </w:r>
       <w:r>
         <w:rPr>
@@ -8554,6 +10212,7 @@
         </w:numPr>
       </w:pPr>
       <w:r>
+        <w:lastRenderedPageBreak/>
         <w:t>Store data in key-value pair.</w:t>
       </w:r>
     </w:p>
@@ -8652,6 +10311,7 @@
         </w:rPr>
         <w:t xml:space="preserve"> </w:t>
       </w:r>
+      <w:proofErr w:type="gramStart"/>
       <w:r>
         <w:rPr>
           <w:color w:val="000000" w:themeColor="text1"/>
@@ -8662,7 +10322,14 @@
         <w:rPr>
           <w:color w:val="000000" w:themeColor="text1"/>
         </w:rPr>
-        <w:t>ence we can’t look</w:t>
+        <w:t>ence</w:t>
+      </w:r>
+      <w:proofErr w:type="gramEnd"/>
+      <w:r>
+        <w:rPr>
+          <w:color w:val="000000" w:themeColor="text1"/>
+        </w:rPr>
+        <w:t xml:space="preserve"> we can’t look</w:t>
       </w:r>
       <w:r>
         <w:rPr>
@@ -8734,7 +10401,6 @@
           <w:szCs w:val="21"/>
           <w:lang w:eastAsia="en-IN"/>
         </w:rPr>
-        <w:lastRenderedPageBreak/>
         <w:t>var s</w:t>
       </w:r>
       <w:r>
@@ -8791,6 +10457,7 @@
           <w:lang w:eastAsia="en-IN"/>
         </w:rPr>
       </w:pPr>
+      <w:proofErr w:type="spellStart"/>
       <w:r>
         <w:rPr>
           <w:rFonts w:ascii="Consolas" w:eastAsia="Times New Roman" w:hAnsi="Consolas" w:cs="Times New Roman"/>
@@ -8821,6 +10488,7 @@
         </w:rPr>
         <w:t>str</w:t>
       </w:r>
+      <w:proofErr w:type="spellEnd"/>
       <w:r>
         <w:rPr>
           <w:rFonts w:ascii="Consolas" w:eastAsia="Times New Roman" w:hAnsi="Consolas" w:cs="Times New Roman"/>
@@ -8901,7 +10569,15 @@
         </w:numPr>
       </w:pPr>
       <w:r>
-        <w:t>Use new Object() which would return an empty object. // very rare</w:t>
+        <w:t xml:space="preserve">Use new </w:t>
+      </w:r>
+      <w:proofErr w:type="gramStart"/>
+      <w:r>
+        <w:t>Object(</w:t>
+      </w:r>
+      <w:proofErr w:type="gramEnd"/>
+      <w:r>
+        <w:t>) which would return an empty object. // very rare</w:t>
       </w:r>
     </w:p>
     <w:p>
@@ -9100,8 +10776,13 @@
           <w:numId w:val="37"/>
         </w:numPr>
       </w:pPr>
-      <w:r>
-        <w:t>console.dir(document); prints the entire document object</w:t>
+      <w:proofErr w:type="spellStart"/>
+      <w:r>
+        <w:t>console.dir</w:t>
+      </w:r>
+      <w:proofErr w:type="spellEnd"/>
+      <w:r>
+        <w:t>(document); prints the entire document object</w:t>
       </w:r>
       <w:r>
         <w:t xml:space="preserve"> (Browser hides the object representation from us if we only type document in the console.)</w:t>
@@ -9119,7 +10800,17 @@
         </w:numPr>
       </w:pPr>
       <w:r>
-        <w:t>We can access body object by document.body and so on for other children.</w:t>
+        <w:t xml:space="preserve">We can access body object by </w:t>
+      </w:r>
+      <w:proofErr w:type="spellStart"/>
+      <w:proofErr w:type="gramStart"/>
+      <w:r>
+        <w:t>document.body</w:t>
+      </w:r>
+      <w:proofErr w:type="spellEnd"/>
+      <w:proofErr w:type="gramEnd"/>
+      <w:r>
+        <w:t xml:space="preserve"> and so on for other children.</w:t>
       </w:r>
     </w:p>
     <w:p>
@@ -9131,7 +10822,23 @@
         </w:numPr>
       </w:pPr>
       <w:r>
-        <w:t>The browser converts every HTML element into JavaScript objects (each containing properties like color, background color, fonts and so on) that we can manipulate.</w:t>
+        <w:t xml:space="preserve">The browser converts every HTML element into JavaScript objects (each containing properties like </w:t>
+      </w:r>
+      <w:proofErr w:type="spellStart"/>
+      <w:r>
+        <w:t>color</w:t>
+      </w:r>
+      <w:proofErr w:type="spellEnd"/>
+      <w:r>
+        <w:t xml:space="preserve">, background </w:t>
+      </w:r>
+      <w:proofErr w:type="spellStart"/>
+      <w:r>
+        <w:t>color</w:t>
+      </w:r>
+      <w:proofErr w:type="spellEnd"/>
+      <w:r>
+        <w:t>, fonts and so on) that we can manipulate.</w:t>
       </w:r>
     </w:p>
     <w:p>
@@ -9169,8 +10876,15 @@
           <w:numId w:val="38"/>
         </w:numPr>
       </w:pPr>
-      <w:r>
-        <w:t>document.getElementById();</w:t>
+      <w:proofErr w:type="spellStart"/>
+      <w:proofErr w:type="gramStart"/>
+      <w:r>
+        <w:t>document.getElementById</w:t>
+      </w:r>
+      <w:proofErr w:type="spellEnd"/>
+      <w:proofErr w:type="gramEnd"/>
+      <w:r>
+        <w:t>();</w:t>
       </w:r>
     </w:p>
     <w:p>
@@ -9181,12 +10895,24 @@
           <w:numId w:val="38"/>
         </w:numPr>
       </w:pPr>
-      <w:r>
-        <w:t>document.getElementsByClassName();</w:t>
-      </w:r>
-      <w:r>
-        <w:t xml:space="preserve"> // Returns HTMLCollection</w:t>
-      </w:r>
+      <w:proofErr w:type="spellStart"/>
+      <w:proofErr w:type="gramStart"/>
+      <w:r>
+        <w:t>document.getElementsByClassName</w:t>
+      </w:r>
+      <w:proofErr w:type="spellEnd"/>
+      <w:proofErr w:type="gramEnd"/>
+      <w:r>
+        <w:t>();</w:t>
+      </w:r>
+      <w:r>
+        <w:t xml:space="preserve"> // Returns </w:t>
+      </w:r>
+      <w:proofErr w:type="spellStart"/>
+      <w:r>
+        <w:t>HTMLCollection</w:t>
+      </w:r>
+      <w:proofErr w:type="spellEnd"/>
     </w:p>
     <w:p>
       <w:pPr>
@@ -9196,12 +10922,24 @@
           <w:numId w:val="38"/>
         </w:numPr>
       </w:pPr>
-      <w:r>
-        <w:t>document.getElementsbyTagName();</w:t>
-      </w:r>
-      <w:r>
-        <w:t xml:space="preserve"> // Returns HTMLCollection</w:t>
-      </w:r>
+      <w:proofErr w:type="spellStart"/>
+      <w:proofErr w:type="gramStart"/>
+      <w:r>
+        <w:t>document.getElementsbyTagName</w:t>
+      </w:r>
+      <w:proofErr w:type="spellEnd"/>
+      <w:proofErr w:type="gramEnd"/>
+      <w:r>
+        <w:t>();</w:t>
+      </w:r>
+      <w:r>
+        <w:t xml:space="preserve"> // Returns </w:t>
+      </w:r>
+      <w:proofErr w:type="spellStart"/>
+      <w:r>
+        <w:t>HTMLCollection</w:t>
+      </w:r>
+      <w:proofErr w:type="spellEnd"/>
     </w:p>
     <w:p>
       <w:pPr>
@@ -9223,15 +10961,35 @@
           <w:numId w:val="38"/>
         </w:numPr>
       </w:pPr>
-      <w:r>
-        <w:t>document.querySelector();</w:t>
+      <w:proofErr w:type="spellStart"/>
+      <w:proofErr w:type="gramStart"/>
+      <w:r>
+        <w:t>document.querySelector</w:t>
+      </w:r>
+      <w:proofErr w:type="spellEnd"/>
+      <w:proofErr w:type="gramEnd"/>
+      <w:r>
+        <w:t>();</w:t>
       </w:r>
       <w:r>
         <w:t xml:space="preserve"> // </w:t>
       </w:r>
       <w:r>
-        <w:t>Better than ways that return HTMLCollection as for a single object also, they return HTMLCollection</w:t>
-      </w:r>
+        <w:t xml:space="preserve">Better than ways that return </w:t>
+      </w:r>
+      <w:proofErr w:type="spellStart"/>
+      <w:r>
+        <w:t>HTMLCollection</w:t>
+      </w:r>
+      <w:proofErr w:type="spellEnd"/>
+      <w:r>
+        <w:t xml:space="preserve"> as for a single object also, they return </w:t>
+      </w:r>
+      <w:proofErr w:type="spellStart"/>
+      <w:r>
+        <w:t>HTMLCollection</w:t>
+      </w:r>
+      <w:proofErr w:type="spellEnd"/>
     </w:p>
     <w:p>
       <w:pPr>
@@ -9241,12 +10999,24 @@
           <w:numId w:val="38"/>
         </w:numPr>
       </w:pPr>
-      <w:r>
-        <w:t>document.querySelectorAll();</w:t>
-      </w:r>
-      <w:r>
-        <w:t xml:space="preserve"> // Returns HTMLCollection</w:t>
-      </w:r>
+      <w:proofErr w:type="spellStart"/>
+      <w:proofErr w:type="gramStart"/>
+      <w:r>
+        <w:t>document.querySelectorAll</w:t>
+      </w:r>
+      <w:proofErr w:type="spellEnd"/>
+      <w:proofErr w:type="gramEnd"/>
+      <w:r>
+        <w:t>();</w:t>
+      </w:r>
+      <w:r>
+        <w:t xml:space="preserve"> // Returns </w:t>
+      </w:r>
+      <w:proofErr w:type="spellStart"/>
+      <w:r>
+        <w:t>HTMLCollection</w:t>
+      </w:r>
+      <w:proofErr w:type="spellEnd"/>
     </w:p>
     <w:p>
       <w:pPr>
@@ -9269,7 +11039,36 @@
         </w:numPr>
       </w:pPr>
       <w:r>
-        <w:t>Methods like getElementsByClassName() or getElementsByTagName() return an HTMLCollection object which is an array-like list of objects representing HTML elements.</w:t>
+        <w:t xml:space="preserve">Methods like </w:t>
+      </w:r>
+      <w:proofErr w:type="spellStart"/>
+      <w:proofErr w:type="gramStart"/>
+      <w:r>
+        <w:t>getElementsByClassName</w:t>
+      </w:r>
+      <w:proofErr w:type="spellEnd"/>
+      <w:r>
+        <w:t>(</w:t>
+      </w:r>
+      <w:proofErr w:type="gramEnd"/>
+      <w:r>
+        <w:t xml:space="preserve">) or </w:t>
+      </w:r>
+      <w:proofErr w:type="spellStart"/>
+      <w:r>
+        <w:t>getElementsByTagName</w:t>
+      </w:r>
+      <w:proofErr w:type="spellEnd"/>
+      <w:r>
+        <w:t xml:space="preserve">() return an </w:t>
+      </w:r>
+      <w:proofErr w:type="spellStart"/>
+      <w:r>
+        <w:t>HTMLCollection</w:t>
+      </w:r>
+      <w:proofErr w:type="spellEnd"/>
+      <w:r>
+        <w:t xml:space="preserve"> object which is an array-like list of objects representing HTML elements.</w:t>
       </w:r>
       <w:r>
         <w:t xml:space="preserve"> </w:t>
@@ -9284,7 +11083,16 @@
         </w:numPr>
       </w:pPr>
       <w:r>
-        <w:t>In HTMLCollection object-</w:t>
+        <w:lastRenderedPageBreak/>
+        <w:t xml:space="preserve">In </w:t>
+      </w:r>
+      <w:proofErr w:type="spellStart"/>
+      <w:r>
+        <w:t>HTMLCollection</w:t>
+      </w:r>
+      <w:proofErr w:type="spellEnd"/>
+      <w:r>
+        <w:t xml:space="preserve"> object-</w:t>
       </w:r>
     </w:p>
     <w:p>
@@ -9326,7 +11134,20 @@
         </w:numPr>
       </w:pPr>
       <w:r>
-        <w:t>We can’t use forEach().</w:t>
+        <w:t xml:space="preserve">We can’t use </w:t>
+      </w:r>
+      <w:proofErr w:type="spellStart"/>
+      <w:proofErr w:type="gramStart"/>
+      <w:r>
+        <w:t>forEach</w:t>
+      </w:r>
+      <w:proofErr w:type="spellEnd"/>
+      <w:r>
+        <w:t>(</w:t>
+      </w:r>
+      <w:proofErr w:type="gramEnd"/>
+      <w:r>
+        <w:t>).</w:t>
       </w:r>
     </w:p>
     <w:p>
@@ -9371,9 +11192,15 @@
         </w:numPr>
       </w:pPr>
       <w:r>
-        <w:lastRenderedPageBreak/>
-        <w:t>We can see the list of classes of an object suppose p by p.classList</w:t>
-      </w:r>
+        <w:t xml:space="preserve">We can see the list of classes of an object suppose p by </w:t>
+      </w:r>
+      <w:proofErr w:type="spellStart"/>
+      <w:proofErr w:type="gramStart"/>
+      <w:r>
+        <w:t>p.classList</w:t>
+      </w:r>
+      <w:proofErr w:type="spellEnd"/>
+      <w:proofErr w:type="gramEnd"/>
       <w:r>
         <w:t xml:space="preserve"> (It isn’t an array. We have methods like add, remove and toggle here.)</w:t>
       </w:r>
@@ -9404,6 +11231,7 @@
       <w:r>
         <w:t xml:space="preserve">Using </w:t>
       </w:r>
+      <w:proofErr w:type="spellStart"/>
       <w:r>
         <w:rPr>
           <w:i/>
@@ -9411,8 +11239,17 @@
         </w:rPr>
         <w:t>textContent</w:t>
       </w:r>
-      <w:r>
-        <w:t>, we get the text contained in that element. (Doesn’t include tags nested inside that element. Like &lt;p&gt;&lt;strong&gt;Hi!&lt;/strong&gt; I’m Saanika&lt;/p&gt; would only return Hi! I’m Saanika).</w:t>
+      <w:proofErr w:type="spellEnd"/>
+      <w:r>
+        <w:t>, we get the text contained in that element. (Doesn’t include tags nested inside that element. Like &lt;p&gt;&lt;strong&gt;</w:t>
+      </w:r>
+      <w:proofErr w:type="gramStart"/>
+      <w:r>
+        <w:t>Hi!&lt;</w:t>
+      </w:r>
+      <w:proofErr w:type="gramEnd"/>
+      <w:r>
+        <w:t>/strong&gt; I’m Saanika&lt;/p&gt; would only return Hi! I’m Saanika).</w:t>
       </w:r>
     </w:p>
     <w:p>
@@ -9435,6 +11272,7 @@
           <w:numId w:val="38"/>
         </w:numPr>
       </w:pPr>
+      <w:proofErr w:type="spellStart"/>
       <w:r>
         <w:rPr>
           <w:i/>
@@ -9442,6 +11280,7 @@
         </w:rPr>
         <w:t>innerHTML</w:t>
       </w:r>
+      <w:proofErr w:type="spellEnd"/>
       <w:r>
         <w:t xml:space="preserve"> will also return </w:t>
       </w:r>
@@ -9458,7 +11297,23 @@
         </w:numPr>
       </w:pPr>
       <w:r>
-        <w:t>Putting html tags like &lt;h1&gt;…&lt;/h1&gt; when overwriting will actually render h1 as innerHTML treats it as HTML and not text unlike textContent.</w:t>
+        <w:t xml:space="preserve">Putting html tags like &lt;h1&gt;…&lt;/h1&gt; when overwriting will actually render h1 as </w:t>
+      </w:r>
+      <w:proofErr w:type="spellStart"/>
+      <w:r>
+        <w:t>innerHTML</w:t>
+      </w:r>
+      <w:proofErr w:type="spellEnd"/>
+      <w:r>
+        <w:t xml:space="preserve"> treats it as HTML and not text unlike </w:t>
+      </w:r>
+      <w:proofErr w:type="spellStart"/>
+      <w:r>
+        <w:t>textContent</w:t>
+      </w:r>
+      <w:proofErr w:type="spellEnd"/>
+      <w:r>
+        <w:t>.</w:t>
       </w:r>
     </w:p>
     <w:p>
@@ -9482,7 +11337,44 @@
         </w:numPr>
       </w:pPr>
       <w:r>
-        <w:t>Use getAtribute() and setAttribute() to read and write attributes like src of image or href of a</w:t>
+        <w:t xml:space="preserve">Use </w:t>
+      </w:r>
+      <w:proofErr w:type="spellStart"/>
+      <w:proofErr w:type="gramStart"/>
+      <w:r>
+        <w:t>getAtribute</w:t>
+      </w:r>
+      <w:proofErr w:type="spellEnd"/>
+      <w:r>
+        <w:t>(</w:t>
+      </w:r>
+      <w:proofErr w:type="gramEnd"/>
+      <w:r>
+        <w:t xml:space="preserve">) and </w:t>
+      </w:r>
+      <w:proofErr w:type="spellStart"/>
+      <w:r>
+        <w:t>setAttribute</w:t>
+      </w:r>
+      <w:proofErr w:type="spellEnd"/>
+      <w:r>
+        <w:t xml:space="preserve">() to read and write attributes like </w:t>
+      </w:r>
+      <w:proofErr w:type="spellStart"/>
+      <w:r>
+        <w:t>src</w:t>
+      </w:r>
+      <w:proofErr w:type="spellEnd"/>
+      <w:r>
+        <w:t xml:space="preserve"> of image or </w:t>
+      </w:r>
+      <w:proofErr w:type="spellStart"/>
+      <w:r>
+        <w:t>href</w:t>
+      </w:r>
+      <w:proofErr w:type="spellEnd"/>
+      <w:r>
+        <w:t xml:space="preserve"> of a</w:t>
       </w:r>
       <w:r>
         <w:t xml:space="preserve"> </w:t>
@@ -9580,7 +11472,15 @@
         </w:numPr>
       </w:pPr>
       <w:r>
-        <w:t xml:space="preserve">Using objectVariable.style.* to manipulate a bunch of styles on the same element is not a DRY code. It’s better we define a CSS class and then using JS, </w:t>
+        <w:t xml:space="preserve">Using </w:t>
+      </w:r>
+      <w:proofErr w:type="gramStart"/>
+      <w:r>
+        <w:t>objectVariable.style.*</w:t>
+      </w:r>
+      <w:proofErr w:type="gramEnd"/>
+      <w:r>
+        <w:t xml:space="preserve"> to manipulate a bunch of styles on the same element is not a DRY code. It’s better we define a CSS class and then using JS, </w:t>
       </w:r>
       <w:r>
         <w:t xml:space="preserve">we can add </w:t>
@@ -9654,8 +11554,18 @@
       <w:r>
         <w:t xml:space="preserve">: </w:t>
       </w:r>
-      <w:r>
-        <w:t>addEventListener()</w:t>
+      <w:proofErr w:type="spellStart"/>
+      <w:proofErr w:type="gramStart"/>
+      <w:r>
+        <w:t>addEventListener</w:t>
+      </w:r>
+      <w:proofErr w:type="spellEnd"/>
+      <w:r>
+        <w:t>(</w:t>
+      </w:r>
+      <w:proofErr w:type="gramEnd"/>
+      <w:r>
+        <w:t>)</w:t>
       </w:r>
       <w:r>
         <w:t xml:space="preserve"> // Run a function when a particular event happens for example click.</w:t>
@@ -9682,7 +11592,15 @@
         </w:numPr>
       </w:pPr>
       <w:r>
-        <w:t>We have to make sure that our HTML loads before JS because JS works on elements of HTML. (Like an event listener on button is loaded when the JS is loaded and hence it expects the button to be already loaded. Later when the button is clicked, the callback function runs.).</w:t>
+        <w:t xml:space="preserve">We have to make sure that our HTML loads before JS because JS works on elements of HTML. (Like an event listener on button is loaded when the JS is loaded and hence it expects the button to be already loaded. Later when the button is clicked, the </w:t>
+      </w:r>
+      <w:proofErr w:type="spellStart"/>
+      <w:r>
+        <w:t>callback</w:t>
+      </w:r>
+      <w:proofErr w:type="spellEnd"/>
+      <w:r>
+        <w:t xml:space="preserve"> function runs.).</w:t>
       </w:r>
     </w:p>
     <w:p>
@@ -9706,7 +11624,15 @@
         </w:numPr>
       </w:pPr>
       <w:r>
-        <w:t>Doesn’t work in case of functions like alert(), prompt()</w:t>
+        <w:t xml:space="preserve">Doesn’t work in case of functions like </w:t>
+      </w:r>
+      <w:proofErr w:type="gramStart"/>
+      <w:r>
+        <w:t>alert(</w:t>
+      </w:r>
+      <w:proofErr w:type="gramEnd"/>
+      <w:r>
+        <w:t>), prompt()</w:t>
       </w:r>
       <w:r>
         <w:t>, confirm()</w:t>
@@ -9723,8 +11649,13 @@
           <w:numId w:val="42"/>
         </w:numPr>
       </w:pPr>
-      <w:r>
-        <w:t>Color Game Project</w:t>
+      <w:proofErr w:type="spellStart"/>
+      <w:r>
+        <w:t>Color</w:t>
+      </w:r>
+      <w:proofErr w:type="spellEnd"/>
+      <w:r>
+        <w:t xml:space="preserve"> Game Project</w:t>
       </w:r>
     </w:p>
     <w:p>
@@ -9736,6 +11667,7 @@
         </w:numPr>
       </w:pPr>
       <w:r>
+        <w:lastRenderedPageBreak/>
         <w:t xml:space="preserve">Using </w:t>
       </w:r>
       <w:r>
@@ -9801,7 +11733,6 @@
         </w:numPr>
       </w:pPr>
       <w:r>
-        <w:lastRenderedPageBreak/>
         <w:t>Styling transitions might not work in all browsers. So, add support for them.</w:t>
       </w:r>
     </w:p>
@@ -10175,7 +12106,15 @@
         </w:numPr>
       </w:pPr>
       <w:r>
-        <w:t>.css(“property”) retrieves that style property of selected element.</w:t>
+        <w:t>.</w:t>
+      </w:r>
+      <w:proofErr w:type="spellStart"/>
+      <w:r>
+        <w:t>css</w:t>
+      </w:r>
+      <w:proofErr w:type="spellEnd"/>
+      <w:r>
+        <w:t>(“property”) retrieves that style property of selected element.</w:t>
       </w:r>
     </w:p>
     <w:p>
@@ -10186,8 +12125,18 @@
           <w:numId w:val="45"/>
         </w:numPr>
       </w:pPr>
-      <w:r>
-        <w:t>.attr(“attribute”) retrieves that attribute of selected element.</w:t>
+      <w:proofErr w:type="gramStart"/>
+      <w:r>
+        <w:t>.</w:t>
+      </w:r>
+      <w:proofErr w:type="spellStart"/>
+      <w:r>
+        <w:t>attr</w:t>
+      </w:r>
+      <w:proofErr w:type="spellEnd"/>
+      <w:proofErr w:type="gramEnd"/>
+      <w:r>
+        <w:t>(“attribute”) retrieves that attribute of selected element.</w:t>
       </w:r>
     </w:p>
     <w:p>
@@ -10211,7 +12160,20 @@
         </w:numPr>
       </w:pPr>
       <w:r>
-        <w:t>Use .css(property, value) to style the elements.</w:t>
+        <w:t>Use .</w:t>
+      </w:r>
+      <w:proofErr w:type="spellStart"/>
+      <w:proofErr w:type="gramStart"/>
+      <w:r>
+        <w:t>css</w:t>
+      </w:r>
+      <w:proofErr w:type="spellEnd"/>
+      <w:r>
+        <w:t>(</w:t>
+      </w:r>
+      <w:proofErr w:type="gramEnd"/>
+      <w:r>
+        <w:t>property, value) to style the elements.</w:t>
       </w:r>
       <w:r>
         <w:t xml:space="preserve"> (Better avoid this as this is the work of CSS not JS!)</w:t>
@@ -10226,7 +12188,20 @@
         </w:numPr>
       </w:pPr>
       <w:r>
-        <w:t>If we want to alter multiple properties, make an object with all the property-value pairs and pass the object in .css().</w:t>
+        <w:t>If we want to alter multiple properties, make an object with all the property-value pairs and pass the object in .</w:t>
+      </w:r>
+      <w:proofErr w:type="spellStart"/>
+      <w:proofErr w:type="gramStart"/>
+      <w:r>
+        <w:t>css</w:t>
+      </w:r>
+      <w:proofErr w:type="spellEnd"/>
+      <w:r>
+        <w:t>(</w:t>
+      </w:r>
+      <w:proofErr w:type="gramEnd"/>
+      <w:r>
+        <w:t>).</w:t>
       </w:r>
     </w:p>
     <w:p>
@@ -10238,7 +12213,36 @@
         </w:numPr>
       </w:pPr>
       <w:r>
-        <w:t>$(“li”).css(“color”, “blue”); would make all the lis blue. No for loop required unlike in JS.</w:t>
+        <w:t>$(“li”).</w:t>
+      </w:r>
+      <w:proofErr w:type="spellStart"/>
+      <w:proofErr w:type="gramStart"/>
+      <w:r>
+        <w:t>css</w:t>
+      </w:r>
+      <w:proofErr w:type="spellEnd"/>
+      <w:r>
+        <w:t>(</w:t>
+      </w:r>
+      <w:proofErr w:type="gramEnd"/>
+      <w:r>
+        <w:t>“</w:t>
+      </w:r>
+      <w:proofErr w:type="spellStart"/>
+      <w:r>
+        <w:t>color</w:t>
+      </w:r>
+      <w:proofErr w:type="spellEnd"/>
+      <w:r>
+        <w:t xml:space="preserve">”, “blue”); would make all the </w:t>
+      </w:r>
+      <w:proofErr w:type="spellStart"/>
+      <w:r>
+        <w:t>lis</w:t>
+      </w:r>
+      <w:proofErr w:type="spellEnd"/>
+      <w:r>
+        <w:t xml:space="preserve"> blue. No for loop required unlike in JS.</w:t>
       </w:r>
     </w:p>
     <w:p>
@@ -10249,8 +12253,18 @@
           <w:numId w:val="44"/>
         </w:numPr>
       </w:pPr>
-      <w:r>
-        <w:t>Use .attr(“attribute”, value) to change attribute value of selected element.</w:t>
+      <w:proofErr w:type="gramStart"/>
+      <w:r>
+        <w:t>Use .</w:t>
+      </w:r>
+      <w:proofErr w:type="spellStart"/>
+      <w:r>
+        <w:t>attr</w:t>
+      </w:r>
+      <w:proofErr w:type="spellEnd"/>
+      <w:proofErr w:type="gramEnd"/>
+      <w:r>
+        <w:t>(“attribute”, value) to change attribute value of selected element.</w:t>
       </w:r>
     </w:p>
     <w:p>
@@ -10262,6 +12276,7 @@
         </w:numPr>
       </w:pPr>
       <w:r>
+        <w:lastRenderedPageBreak/>
         <w:t>Events</w:t>
       </w:r>
       <w:r>
@@ -10279,8 +12294,13 @@
           <w:numId w:val="44"/>
         </w:numPr>
       </w:pPr>
-      <w:r>
-        <w:t>click()</w:t>
+      <w:proofErr w:type="gramStart"/>
+      <w:r>
+        <w:t>click(</w:t>
+      </w:r>
+      <w:proofErr w:type="gramEnd"/>
+      <w:r>
+        <w:t>)</w:t>
       </w:r>
     </w:p>
     <w:p>
@@ -10291,8 +12311,13 @@
           <w:numId w:val="44"/>
         </w:numPr>
       </w:pPr>
-      <w:r>
-        <w:t>keypress()</w:t>
+      <w:proofErr w:type="gramStart"/>
+      <w:r>
+        <w:t>keypress(</w:t>
+      </w:r>
+      <w:proofErr w:type="gramEnd"/>
+      <w:r>
+        <w:t>)</w:t>
       </w:r>
     </w:p>
     <w:p>
@@ -10320,17 +12345,32 @@
           <w:numId w:val="44"/>
         </w:numPr>
       </w:pPr>
-      <w:r>
-        <w:t>on()</w:t>
-      </w:r>
-      <w:r>
-        <w:t xml:space="preserve"> // Most used jQuery method!! It’s like </w:t>
+      <w:proofErr w:type="gramStart"/>
+      <w:r>
+        <w:t>on(</w:t>
+      </w:r>
+      <w:proofErr w:type="gramEnd"/>
+      <w:r>
+        <w:t>)</w:t>
+      </w:r>
+      <w:r>
+        <w:t xml:space="preserve"> // Most used jQuery method!! It’s </w:t>
+      </w:r>
+      <w:proofErr w:type="gramStart"/>
+      <w:r>
+        <w:t xml:space="preserve">like </w:t>
       </w:r>
       <w:r>
         <w:t>.</w:t>
       </w:r>
-      <w:r>
-        <w:t>addEventListener() of Vanilla JS.</w:t>
+      <w:proofErr w:type="spellStart"/>
+      <w:r>
+        <w:t>addEventListener</w:t>
+      </w:r>
+      <w:proofErr w:type="spellEnd"/>
+      <w:proofErr w:type="gramEnd"/>
+      <w:r>
+        <w:t>() of Vanilla JS.</w:t>
       </w:r>
     </w:p>
     <w:p>
@@ -10350,7 +12390,23 @@
           <w:i/>
           <w:iCs/>
         </w:rPr>
-        <w:t>Why use on(“click”) over click()?</w:t>
+        <w:t xml:space="preserve">Why use on(“click”) over </w:t>
+      </w:r>
+      <w:proofErr w:type="gramStart"/>
+      <w:r>
+        <w:rPr>
+          <w:i/>
+          <w:iCs/>
+        </w:rPr>
+        <w:t>click(</w:t>
+      </w:r>
+      <w:proofErr w:type="gramEnd"/>
+      <w:r>
+        <w:rPr>
+          <w:i/>
+          <w:iCs/>
+        </w:rPr>
+        <w:t>)?</w:t>
       </w:r>
     </w:p>
     <w:p>
@@ -10361,9 +12417,13 @@
           <w:numId w:val="44"/>
         </w:numPr>
       </w:pPr>
-      <w:r>
-        <w:lastRenderedPageBreak/>
-        <w:t>click() only adds listeners for existing elements and on() will add listeners for all potential future elements</w:t>
+      <w:proofErr w:type="gramStart"/>
+      <w:r>
+        <w:t>click(</w:t>
+      </w:r>
+      <w:proofErr w:type="gramEnd"/>
+      <w:r>
+        <w:t>) only adds listeners for existing elements and on() will add listeners for all potential future elements</w:t>
       </w:r>
       <w:r>
         <w:t xml:space="preserve"> (</w:t>
@@ -10378,7 +12438,15 @@
         <w:t>.</w:t>
       </w:r>
       <w:r>
-        <w:t xml:space="preserve"> See the use case in Todo List Project!</w:t>
+        <w:t xml:space="preserve"> See the use case in </w:t>
+      </w:r>
+      <w:proofErr w:type="spellStart"/>
+      <w:r>
+        <w:t>Todo</w:t>
+      </w:r>
+      <w:proofErr w:type="spellEnd"/>
+      <w:r>
+        <w:t xml:space="preserve"> List Project!</w:t>
       </w:r>
     </w:p>
     <w:p>
@@ -10401,8 +12469,18 @@
           <w:numId w:val="44"/>
         </w:numPr>
       </w:pPr>
-      <w:r>
-        <w:t>.fadeOut();</w:t>
+      <w:proofErr w:type="gramStart"/>
+      <w:r>
+        <w:t>.</w:t>
+      </w:r>
+      <w:proofErr w:type="spellStart"/>
+      <w:r>
+        <w:t>fadeOut</w:t>
+      </w:r>
+      <w:proofErr w:type="spellEnd"/>
+      <w:proofErr w:type="gramEnd"/>
+      <w:r>
+        <w:t>();</w:t>
       </w:r>
     </w:p>
     <w:p>
@@ -10420,7 +12498,15 @@
         <w:t xml:space="preserve">or sets display to none for </w:t>
       </w:r>
       <w:r>
-        <w:t>the selected element. Doesn’t remove or delete them. To remove we can use .remove().</w:t>
+        <w:t xml:space="preserve">the selected element. Doesn’t remove or delete them. To remove we can </w:t>
+      </w:r>
+      <w:proofErr w:type="gramStart"/>
+      <w:r>
+        <w:t>use .remove</w:t>
+      </w:r>
+      <w:proofErr w:type="gramEnd"/>
+      <w:r>
+        <w:t>().</w:t>
       </w:r>
     </w:p>
     <w:p>
@@ -10432,13 +12518,50 @@
         </w:numPr>
       </w:pPr>
       <w:r>
-        <w:t>If we set 1000 ms as the time to fade-out, the code written after it would not wait 1000 ms</w:t>
-      </w:r>
-      <w:r>
-        <w:t xml:space="preserve"> (as it’s time taken to fade-out, not an interval)</w:t>
-      </w:r>
-      <w:r>
-        <w:t>. If we want that code to run after 1000 ms, we can wrap that code inside the fadeOut function.</w:t>
+        <w:t xml:space="preserve">If we set 1000 </w:t>
+      </w:r>
+      <w:proofErr w:type="spellStart"/>
+      <w:r>
+        <w:t>ms</w:t>
+      </w:r>
+      <w:proofErr w:type="spellEnd"/>
+      <w:r>
+        <w:t xml:space="preserve"> as the time to fade-out, the code written after it would not wait 1000 </w:t>
+      </w:r>
+      <w:proofErr w:type="spellStart"/>
+      <w:r>
+        <w:t>ms</w:t>
+      </w:r>
+      <w:proofErr w:type="spellEnd"/>
+      <w:r>
+        <w:t xml:space="preserve"> (as </w:t>
+      </w:r>
+      <w:proofErr w:type="gramStart"/>
+      <w:r>
+        <w:t>it’s</w:t>
+      </w:r>
+      <w:proofErr w:type="gramEnd"/>
+      <w:r>
+        <w:t xml:space="preserve"> time taken to fade-out, not an interval)</w:t>
+      </w:r>
+      <w:r>
+        <w:t xml:space="preserve">. If we want that code to run after 1000 </w:t>
+      </w:r>
+      <w:proofErr w:type="spellStart"/>
+      <w:r>
+        <w:t>ms</w:t>
+      </w:r>
+      <w:proofErr w:type="spellEnd"/>
+      <w:r>
+        <w:t xml:space="preserve">, we can wrap that code inside the </w:t>
+      </w:r>
+      <w:proofErr w:type="spellStart"/>
+      <w:r>
+        <w:t>fadeOut</w:t>
+      </w:r>
+      <w:proofErr w:type="spellEnd"/>
+      <w:r>
+        <w:t xml:space="preserve"> function.</w:t>
       </w:r>
     </w:p>
     <w:p>
@@ -10511,8 +12634,13 @@
           <w:numId w:val="44"/>
         </w:numPr>
       </w:pPr>
-      <w:r>
-        <w:t>l.style["font-family"]</w:t>
+      <w:proofErr w:type="spellStart"/>
+      <w:r>
+        <w:t>l.style</w:t>
+      </w:r>
+      <w:proofErr w:type="spellEnd"/>
+      <w:r>
+        <w:t>["font-family"]</w:t>
       </w:r>
       <w:r>
         <w:t xml:space="preserve"> </w:t>
@@ -10535,14 +12663,27 @@
           <w:numId w:val="44"/>
         </w:numPr>
       </w:pPr>
-      <w:r>
-        <w:t>l.style["font</w:t>
+      <w:proofErr w:type="spellStart"/>
+      <w:r>
+        <w:t>l.style</w:t>
+      </w:r>
+      <w:proofErr w:type="spellEnd"/>
+      <w:r>
+        <w:t>["</w:t>
+      </w:r>
+      <w:proofErr w:type="spellStart"/>
+      <w:r>
+        <w:t>font</w:t>
       </w:r>
       <w:r>
         <w:t>F</w:t>
       </w:r>
       <w:r>
-        <w:t>amily"]</w:t>
+        <w:t>amily</w:t>
+      </w:r>
+      <w:proofErr w:type="spellEnd"/>
+      <w:r>
+        <w:t>"]</w:t>
       </w:r>
       <w:r>
         <w:t xml:space="preserve"> </w:t>
@@ -10578,13 +12719,34 @@
         </w:numPr>
       </w:pPr>
       <w:r>
-        <w:t>$("div").css("background</w:t>
-      </w:r>
-      <w:r>
-        <w:t>-c</w:t>
-      </w:r>
-      <w:r>
-        <w:t>olor", "purple");</w:t>
+        <w:t>$("div").</w:t>
+      </w:r>
+      <w:proofErr w:type="spellStart"/>
+      <w:proofErr w:type="gramStart"/>
+      <w:r>
+        <w:t>css</w:t>
+      </w:r>
+      <w:proofErr w:type="spellEnd"/>
+      <w:r>
+        <w:t>(</w:t>
+      </w:r>
+      <w:proofErr w:type="gramEnd"/>
+      <w:r>
+        <w:t>"background</w:t>
+      </w:r>
+      <w:r>
+        <w:t>-</w:t>
+      </w:r>
+      <w:proofErr w:type="spellStart"/>
+      <w:r>
+        <w:t>c</w:t>
+      </w:r>
+      <w:r>
+        <w:t>olor</w:t>
+      </w:r>
+      <w:proofErr w:type="spellEnd"/>
+      <w:r>
+        <w:t>", "purple");</w:t>
       </w:r>
     </w:p>
     <w:p>
@@ -10596,7 +12758,28 @@
         </w:numPr>
       </w:pPr>
       <w:r>
-        <w:t>$("div").css("backgroundColor", "purple");</w:t>
+        <w:t>$("div").</w:t>
+      </w:r>
+      <w:proofErr w:type="spellStart"/>
+      <w:proofErr w:type="gramStart"/>
+      <w:r>
+        <w:t>css</w:t>
+      </w:r>
+      <w:proofErr w:type="spellEnd"/>
+      <w:r>
+        <w:t>(</w:t>
+      </w:r>
+      <w:proofErr w:type="gramEnd"/>
+      <w:r>
+        <w:t>"</w:t>
+      </w:r>
+      <w:proofErr w:type="spellStart"/>
+      <w:r>
+        <w:t>backgroundColor</w:t>
+      </w:r>
+      <w:proofErr w:type="spellEnd"/>
+      <w:r>
+        <w:t>", "purple");</w:t>
       </w:r>
     </w:p>
     <w:p>
@@ -10620,7 +12803,15 @@
         </w:numPr>
       </w:pPr>
       <w:r>
-        <w:t>h1.style.textDecoration = "line-through"</w:t>
+        <w:t>h</w:t>
+      </w:r>
+      <w:proofErr w:type="gramStart"/>
+      <w:r>
+        <w:t>1.style</w:t>
+      </w:r>
+      <w:proofErr w:type="gramEnd"/>
+      <w:r>
+        <w:t>.textDecoration = "line-through"</w:t>
       </w:r>
       <w:r>
         <w:t>;</w:t>
@@ -10638,7 +12829,15 @@
         <w:t>Event bubbling (Anything clicked on li would also trigger ul and it would trigger container o</w:t>
       </w:r>
       <w:r>
-        <w:t>f ul, then body, then html! Basically it’s bubbling up!!</w:t>
+        <w:t xml:space="preserve">f ul, then body, then html! </w:t>
+      </w:r>
+      <w:proofErr w:type="gramStart"/>
+      <w:r>
+        <w:t>Basically</w:t>
+      </w:r>
+      <w:proofErr w:type="gramEnd"/>
+      <w:r>
+        <w:t xml:space="preserve"> it’s bubbling up!!</w:t>
       </w:r>
       <w:r>
         <w:t>)</w:t>
@@ -10658,11 +12857,21 @@
       <w:r>
         <w:t>Solution</w:t>
       </w:r>
+      <w:proofErr w:type="gramStart"/>
       <w:r>
         <w:t xml:space="preserve">: </w:t>
       </w:r>
       <w:r>
-        <w:t>.stopPropogation(); in jQuery.</w:t>
+        <w:t>.</w:t>
+      </w:r>
+      <w:proofErr w:type="spellStart"/>
+      <w:r>
+        <w:t>stopPropogation</w:t>
+      </w:r>
+      <w:proofErr w:type="spellEnd"/>
+      <w:proofErr w:type="gramEnd"/>
+      <w:r>
+        <w:t>(); in jQuery.</w:t>
       </w:r>
     </w:p>
     <w:p>
@@ -10674,7 +12883,15 @@
         </w:numPr>
       </w:pPr>
       <w:r>
-        <w:t xml:space="preserve">Project Todo List: </w:t>
+        <w:t xml:space="preserve">Project </w:t>
+      </w:r>
+      <w:proofErr w:type="spellStart"/>
+      <w:r>
+        <w:t>Todo</w:t>
+      </w:r>
+      <w:proofErr w:type="spellEnd"/>
+      <w:r>
+        <w:t xml:space="preserve"> List: </w:t>
       </w:r>
     </w:p>
     <w:p>
@@ -10685,8 +12902,29 @@
           <w:numId w:val="44"/>
         </w:numPr>
       </w:pPr>
-      <w:r>
-        <w:t>.parent() to select the parent object. This can be helpful in removing a todo when clicked on a cross sign i.e. child of todo.</w:t>
+      <w:proofErr w:type="gramStart"/>
+      <w:r>
+        <w:t>.parent</w:t>
+      </w:r>
+      <w:proofErr w:type="gramEnd"/>
+      <w:r>
+        <w:t xml:space="preserve">() to select the parent object. This can be helpful in removing a </w:t>
+      </w:r>
+      <w:proofErr w:type="spellStart"/>
+      <w:r>
+        <w:t>todo</w:t>
+      </w:r>
+      <w:proofErr w:type="spellEnd"/>
+      <w:r>
+        <w:t xml:space="preserve"> when clicked on a cross sign i.e. child of </w:t>
+      </w:r>
+      <w:proofErr w:type="spellStart"/>
+      <w:r>
+        <w:t>todo</w:t>
+      </w:r>
+      <w:proofErr w:type="spellEnd"/>
+      <w:r>
+        <w:t>.</w:t>
       </w:r>
     </w:p>
     <w:p>
@@ -10736,19 +12974,35 @@
         <w:t>an</w:t>
       </w:r>
       <w:r>
-        <w:t xml:space="preserve"> object. And functions are triggered from left to right. To confirm, type in console and see what is returned! Again, </w:t>
+        <w:t xml:space="preserve"> object. And functions are triggered from left to right. To confirm, type in console and see what is returned! Again</w:t>
+      </w:r>
+      <w:proofErr w:type="gramStart"/>
+      <w:r>
+        <w:t xml:space="preserve">, </w:t>
       </w:r>
       <w:r>
         <w:t>.</w:t>
       </w:r>
       <w:r>
-        <w:t>remove() won’t wait for the fade-out to finish! So</w:t>
+        <w:t>remove</w:t>
+      </w:r>
+      <w:proofErr w:type="gramEnd"/>
+      <w:r>
+        <w:t>() won’t wait for the fade-out to finish! So</w:t>
       </w:r>
       <w:r>
         <w:t>,</w:t>
       </w:r>
       <w:r>
-        <w:t xml:space="preserve"> use a callback function instead!</w:t>
+        <w:t xml:space="preserve"> use a </w:t>
+      </w:r>
+      <w:proofErr w:type="spellStart"/>
+      <w:r>
+        <w:t>callback</w:t>
+      </w:r>
+      <w:proofErr w:type="spellEnd"/>
+      <w:r>
+        <w:t xml:space="preserve"> function instead!</w:t>
       </w:r>
     </w:p>
     <w:p>
@@ -10794,6 +13048,7 @@
         </w:rPr>
         <w:t>this</w:t>
       </w:r>
+      <w:proofErr w:type="gramStart"/>
       <w:r>
         <w:rPr>
           <w:rFonts w:ascii="Consolas" w:eastAsia="Times New Roman" w:hAnsi="Consolas" w:cs="Times New Roman"/>
@@ -10814,6 +13069,7 @@
         </w:rPr>
         <w:t>parent</w:t>
       </w:r>
+      <w:proofErr w:type="gramEnd"/>
       <w:r>
         <w:rPr>
           <w:rFonts w:ascii="Consolas" w:eastAsia="Times New Roman" w:hAnsi="Consolas" w:cs="Times New Roman"/>
@@ -10824,6 +13080,7 @@
         </w:rPr>
         <w:t>().</w:t>
       </w:r>
+      <w:proofErr w:type="spellStart"/>
       <w:r>
         <w:rPr>
           <w:rFonts w:ascii="Consolas" w:eastAsia="Times New Roman" w:hAnsi="Consolas" w:cs="Times New Roman"/>
@@ -10834,6 +13091,7 @@
         </w:rPr>
         <w:t>fadeOut</w:t>
       </w:r>
+      <w:proofErr w:type="spellEnd"/>
       <w:r>
         <w:rPr>
           <w:rFonts w:ascii="Consolas" w:eastAsia="Times New Roman" w:hAnsi="Consolas" w:cs="Times New Roman"/>
@@ -10873,8 +13131,21 @@
           <w:numId w:val="44"/>
         </w:numPr>
       </w:pPr>
-      <w:r>
-        <w:t>Using .on() instead of .click(), will make sure that new todos also have the listeners added automatically</w:t>
+      <w:proofErr w:type="gramStart"/>
+      <w:r>
+        <w:t>Using .on</w:t>
+      </w:r>
+      <w:proofErr w:type="gramEnd"/>
+      <w:r>
+        <w:t xml:space="preserve">() instead of .click(), will make sure that new </w:t>
+      </w:r>
+      <w:proofErr w:type="spellStart"/>
+      <w:r>
+        <w:t>todos</w:t>
+      </w:r>
+      <w:proofErr w:type="spellEnd"/>
+      <w:r>
+        <w:t xml:space="preserve"> also have the listeners added automatically</w:t>
       </w:r>
       <w:r>
         <w:t>.</w:t>
@@ -10889,6 +13160,7 @@
         </w:numPr>
       </w:pPr>
       <w:r>
+        <w:lastRenderedPageBreak/>
         <w:t>Use delegated event handlers. Attach the event handler to ul. The event would bubble up from li to ul.</w:t>
       </w:r>
     </w:p>
@@ -10900,8 +13172,13 @@
           <w:numId w:val="44"/>
         </w:numPr>
       </w:pPr>
-      <w:r>
-        <w:t>Patatap Project</w:t>
+      <w:proofErr w:type="spellStart"/>
+      <w:r>
+        <w:t>Patatap</w:t>
+      </w:r>
+      <w:proofErr w:type="spellEnd"/>
+      <w:r>
+        <w:t xml:space="preserve"> Project</w:t>
       </w:r>
     </w:p>
     <w:p>
@@ -10913,7 +13190,15 @@
         </w:numPr>
       </w:pPr>
       <w:r>
-        <w:t>let and const won’t work in paper.js.</w:t>
+        <w:t xml:space="preserve">let and </w:t>
+      </w:r>
+      <w:proofErr w:type="spellStart"/>
+      <w:r>
+        <w:t>const</w:t>
+      </w:r>
+      <w:proofErr w:type="spellEnd"/>
+      <w:r>
+        <w:t xml:space="preserve"> won’t work in paper.js.</w:t>
       </w:r>
     </w:p>
     <w:p>
@@ -10949,7 +13234,6 @@
         </w:numPr>
       </w:pPr>
       <w:r>
-        <w:lastRenderedPageBreak/>
         <w:t>Canvas’s height and width change when the visible area of the canvas changes (Coz we changed the browser size).</w:t>
       </w:r>
     </w:p>
@@ -16992,6 +19276,19 @@
     <w:uiPriority w:val="99"/>
     <w:rsid w:val="00BB612C"/>
   </w:style>
+  <w:style w:type="character" w:styleId="HTMLCode">
+    <w:name w:val="HTML Code"/>
+    <w:basedOn w:val="DefaultParagraphFont"/>
+    <w:uiPriority w:val="99"/>
+    <w:semiHidden/>
+    <w:unhideWhenUsed/>
+    <w:rsid w:val="009A415E"/>
+    <w:rPr>
+      <w:rFonts w:ascii="Courier New" w:eastAsia="Times New Roman" w:hAnsi="Courier New" w:cs="Courier New"/>
+      <w:sz w:val="20"/>
+      <w:szCs w:val="20"/>
+    </w:rPr>
+  </w:style>
 </w:styles>
 </file>
 

</xml_diff>